<commit_message>
Fixes and add uml
</commit_message>
<xml_diff>
--- a/reports/group/02 Requirements - Group.docx
+++ b/reports/group/02 Requirements - Group.docx
@@ -1,10 +1,10 @@
 
 <file path=word/document.xml><?xml version="1.0" encoding="utf-8"?>
-<w:document xmlns:wpc="http://schemas.microsoft.com/office/word/2010/wordprocessingCanvas" xmlns:cx="http://schemas.microsoft.com/office/drawing/2014/chartex" xmlns:cx1="http://schemas.microsoft.com/office/drawing/2015/9/8/chartex" xmlns:cx2="http://schemas.microsoft.com/office/drawing/2015/10/21/chartex" xmlns:cx3="http://schemas.microsoft.com/office/drawing/2016/5/9/chartex" xmlns:cx4="http://schemas.microsoft.com/office/drawing/2016/5/10/chartex" xmlns:cx5="http://schemas.microsoft.com/office/drawing/2016/5/11/chartex" xmlns:cx6="http://schemas.microsoft.com/office/drawing/2016/5/12/chartex" xmlns:cx7="http://schemas.microsoft.com/office/drawing/2016/5/13/chartex" xmlns:cx8="http://schemas.microsoft.com/office/drawing/2016/5/14/chartex" xmlns:mc="http://schemas.openxmlformats.org/markup-compatibility/2006" xmlns:aink="http://schemas.microsoft.com/office/drawing/2016/ink" xmlns:am3d="http://schemas.microsoft.com/office/drawing/2017/model3d" xmlns:o="urn:schemas-microsoft-com:office:office" xmlns:r="http://schemas.openxmlformats.org/officeDocument/2006/relationships" xmlns:m="http://schemas.openxmlformats.org/officeDocument/2006/math" xmlns:v="urn:schemas-microsoft-com:vml" xmlns:wp14="http://schemas.microsoft.com/office/word/2010/wordprocessingDrawing" xmlns:wp="http://schemas.openxmlformats.org/drawingml/2006/wordprocessingDrawing" xmlns:w10="urn:schemas-microsoft-com:office:word" xmlns:w="http://schemas.openxmlformats.org/wordprocessingml/2006/main" xmlns:w14="http://schemas.microsoft.com/office/word/2010/wordml" xmlns:w15="http://schemas.microsoft.com/office/word/2012/wordml" xmlns:w16cex="http://schemas.microsoft.com/office/word/2018/wordml/cex" xmlns:w16cid="http://schemas.microsoft.com/office/word/2016/wordml/cid" xmlns:w16="http://schemas.microsoft.com/office/word/2018/wordml" xmlns:w16sdtdh="http://schemas.microsoft.com/office/word/2020/wordml/sdtdatahash" xmlns:w16se="http://schemas.microsoft.com/office/word/2015/wordml/symex" xmlns:wpg="http://schemas.microsoft.com/office/word/2010/wordprocessingGroup" xmlns:wpi="http://schemas.microsoft.com/office/word/2010/wordprocessingInk" xmlns:wne="http://schemas.microsoft.com/office/word/2006/wordml" xmlns:wps="http://schemas.microsoft.com/office/word/2010/wordprocessingShape" mc:Ignorable="w14 w15 w16se w16cid w16 w16cex w16sdtdh wp14">
+<w:document xmlns:wpc="http://schemas.microsoft.com/office/word/2010/wordprocessingCanvas" xmlns:cx="http://schemas.microsoft.com/office/drawing/2014/chartex" xmlns:cx1="http://schemas.microsoft.com/office/drawing/2015/9/8/chartex" xmlns:cx2="http://schemas.microsoft.com/office/drawing/2015/10/21/chartex" xmlns:cx3="http://schemas.microsoft.com/office/drawing/2016/5/9/chartex" xmlns:cx4="http://schemas.microsoft.com/office/drawing/2016/5/10/chartex" xmlns:cx5="http://schemas.microsoft.com/office/drawing/2016/5/11/chartex" xmlns:cx6="http://schemas.microsoft.com/office/drawing/2016/5/12/chartex" xmlns:cx7="http://schemas.microsoft.com/office/drawing/2016/5/13/chartex" xmlns:cx8="http://schemas.microsoft.com/office/drawing/2016/5/14/chartex" xmlns:mc="http://schemas.openxmlformats.org/markup-compatibility/2006" xmlns:aink="http://schemas.microsoft.com/office/drawing/2016/ink" xmlns:am3d="http://schemas.microsoft.com/office/drawing/2017/model3d" xmlns:o="urn:schemas-microsoft-com:office:office" xmlns:oel="http://schemas.microsoft.com/office/2019/extlst" xmlns:r="http://schemas.openxmlformats.org/officeDocument/2006/relationships" xmlns:m="http://schemas.openxmlformats.org/officeDocument/2006/math" xmlns:v="urn:schemas-microsoft-com:vml" xmlns:wp14="http://schemas.microsoft.com/office/word/2010/wordprocessingDrawing" xmlns:wp="http://schemas.openxmlformats.org/drawingml/2006/wordprocessingDrawing" xmlns:w10="urn:schemas-microsoft-com:office:word" xmlns:w="http://schemas.openxmlformats.org/wordprocessingml/2006/main" xmlns:w14="http://schemas.microsoft.com/office/word/2010/wordml" xmlns:w15="http://schemas.microsoft.com/office/word/2012/wordml" xmlns:w16cex="http://schemas.microsoft.com/office/word/2018/wordml/cex" xmlns:w16cid="http://schemas.microsoft.com/office/word/2016/wordml/cid" xmlns:w16="http://schemas.microsoft.com/office/word/2018/wordml" xmlns:w16sdtdh="http://schemas.microsoft.com/office/word/2020/wordml/sdtdatahash" xmlns:w16se="http://schemas.microsoft.com/office/word/2015/wordml/symex" xmlns:wpg="http://schemas.microsoft.com/office/word/2010/wordprocessingGroup" xmlns:wpi="http://schemas.microsoft.com/office/word/2010/wordprocessingInk" xmlns:wne="http://schemas.microsoft.com/office/word/2006/wordml" xmlns:wps="http://schemas.microsoft.com/office/word/2010/wordprocessingShape" mc:Ignorable="w14 w15 w16se w16cid w16 w16cex w16sdtdh wp14">
   <w:body>
     <w:p>
       <w:pPr>
-        <w:pStyle w:val="Ttulo1"/>
+        <w:pStyle w:val="Heading1"/>
         <w:spacing w:before="0"/>
         <w:rPr>
           <w:rFonts w:cstheme="majorHAnsi"/>
@@ -76,7 +76,7 @@
           </w:tcPr>
           <w:p>
             <w:pPr>
-              <w:pStyle w:val="Sinespaciado"/>
+              <w:pStyle w:val="NoSpacing"/>
               <w:rPr>
                 <w:rFonts w:asciiTheme="majorHAnsi" w:hAnsiTheme="majorHAnsi" w:cstheme="majorHAnsi"/>
               </w:rPr>
@@ -122,7 +122,6 @@
                 <w15:appearance w15:val="hidden"/>
                 <w:text/>
               </w:sdtPr>
-              <w:sdtEndPr/>
               <w:sdtContent>
                 <w:r>
                   <w:rPr>
@@ -174,7 +173,7 @@
           </w:tcPr>
           <w:p>
             <w:pPr>
-              <w:pStyle w:val="Sinespaciado"/>
+              <w:pStyle w:val="NoSpacing"/>
               <w:rPr>
                 <w:rFonts w:asciiTheme="majorHAnsi" w:hAnsiTheme="majorHAnsi" w:cstheme="majorHAnsi"/>
               </w:rPr>
@@ -213,7 +212,6 @@
                 <w15:appearance w15:val="hidden"/>
                 <w:text/>
               </w:sdtPr>
-              <w:sdtEndPr/>
               <w:sdtContent>
                 <w:r>
                   <w:rPr>
@@ -268,7 +266,7 @@
           </w:p>
           <w:p>
             <w:pPr>
-              <w:pStyle w:val="Sinespaciado"/>
+              <w:pStyle w:val="NoSpacing"/>
               <w:rPr>
                 <w:rFonts w:asciiTheme="majorHAnsi" w:hAnsiTheme="majorHAnsi" w:cstheme="majorHAnsi"/>
                 <w:b/>
@@ -308,7 +306,6 @@
                 <w15:appearance w15:val="hidden"/>
                 <w:text/>
               </w:sdtPr>
-              <w:sdtEndPr/>
               <w:sdtContent>
                 <w:r>
                   <w:rPr>
@@ -328,7 +325,7 @@
           <w:permEnd w:id="291510380"/>
           <w:p>
             <w:pPr>
-              <w:pStyle w:val="Sinespaciado"/>
+              <w:pStyle w:val="NoSpacing"/>
               <w:rPr>
                 <w:rFonts w:asciiTheme="majorHAnsi" w:hAnsiTheme="majorHAnsi" w:cstheme="majorHAnsi"/>
                 <w:b/>
@@ -369,27 +366,12 @@
                 <w15:appearance w15:val="hidden"/>
                 <w:text/>
               </w:sdtPr>
-              <w:sdtEndPr/>
               <w:sdtContent>
                 <w:r>
                   <w:rPr>
                     <w:rFonts w:asciiTheme="majorHAnsi" w:hAnsiTheme="majorHAnsi" w:cstheme="majorHAnsi"/>
                   </w:rPr>
-                  <w:t xml:space="preserve"> </w:t>
-                </w:r>
-                <w:proofErr w:type="spellStart"/>
-                <w:r>
-                  <w:rPr>
-                    <w:rFonts w:asciiTheme="majorHAnsi" w:hAnsiTheme="majorHAnsi" w:cstheme="majorHAnsi"/>
-                  </w:rPr>
-                  <w:t>seraguoro</w:t>
-                </w:r>
-                <w:proofErr w:type="spellEnd"/>
-                <w:r>
-                  <w:rPr>
-                    <w:rFonts w:asciiTheme="majorHAnsi" w:hAnsiTheme="majorHAnsi" w:cstheme="majorHAnsi"/>
-                  </w:rPr>
-                  <w:t xml:space="preserve"> </w:t>
+                  <w:t xml:space="preserve"> seraguoro </w:t>
                 </w:r>
                 <w:r>
                   <w:rPr>
@@ -403,7 +385,7 @@
           </w:p>
           <w:p>
             <w:pPr>
-              <w:pStyle w:val="Sinespaciado"/>
+              <w:pStyle w:val="NoSpacing"/>
               <w:rPr>
                 <w:rFonts w:asciiTheme="majorHAnsi" w:hAnsiTheme="majorHAnsi" w:cstheme="majorHAnsi"/>
               </w:rPr>
@@ -443,7 +425,6 @@
                 <w15:appearance w15:val="hidden"/>
                 <w:text/>
               </w:sdtPr>
-              <w:sdtEndPr/>
               <w:sdtContent>
                 <w:r>
                   <w:rPr>
@@ -459,7 +440,6 @@
                   </w:rPr>
                   <w:t xml:space="preserve">Aguayo </w:t>
                 </w:r>
-                <w:proofErr w:type="spellStart"/>
                 <w:proofErr w:type="gramStart"/>
                 <w:r>
                   <w:rPr>
@@ -482,7 +462,6 @@
                   </w:rPr>
                   <w:t>Sergio</w:t>
                 </w:r>
-                <w:proofErr w:type="spellEnd"/>
                 <w:proofErr w:type="gramEnd"/>
                 <w:r>
                   <w:rPr>
@@ -538,7 +517,6 @@
                 <w15:appearance w15:val="hidden"/>
                 <w:text/>
               </w:sdtPr>
-              <w:sdtEndPr/>
               <w:sdtContent>
                 <w:r>
                   <w:rPr>
@@ -564,23 +542,13 @@
                   </w:rPr>
                   <w:t xml:space="preserve">, </w:t>
                 </w:r>
-                <w:proofErr w:type="spellStart"/>
                 <w:r>
                   <w:rPr>
                     <w:rFonts w:ascii="Calibri" w:hAnsi="Calibri" w:cs="Calibri"/>
                     <w:color w:val="000000"/>
                     <w:lang w:val="es-ES"/>
                   </w:rPr>
-                  <w:t>developer</w:t>
-                </w:r>
-                <w:proofErr w:type="spellEnd"/>
-                <w:r>
-                  <w:rPr>
-                    <w:rFonts w:ascii="Calibri" w:hAnsi="Calibri" w:cs="Calibri"/>
-                    <w:color w:val="000000"/>
-                    <w:lang w:val="es-ES"/>
-                  </w:rPr>
-                  <w:t xml:space="preserve"> </w:t>
+                  <w:t xml:space="preserve">developer </w:t>
                 </w:r>
               </w:sdtContent>
             </w:sdt>
@@ -621,11 +589,11 @@
           </w:p>
           <w:p>
             <w:pPr>
-              <w:pStyle w:val="Sinespaciado"/>
+              <w:pStyle w:val="NoSpacing"/>
               <w:rPr>
                 <w:rFonts w:asciiTheme="majorHAnsi" w:hAnsiTheme="majorHAnsi" w:cstheme="majorHAnsi"/>
                 <w:b/>
-                <w:lang w:val="es-ES"/>
+                <w:lang w:val="en-US"/>
               </w:rPr>
             </w:pPr>
             <w:r>
@@ -652,7 +620,7 @@
               <w:sdtPr>
                 <w:rPr>
                   <w:rFonts w:asciiTheme="majorHAnsi" w:hAnsiTheme="majorHAnsi" w:cstheme="majorHAnsi"/>
-                  <w:lang w:val="es-ES"/>
+                  <w:lang w:val="en-US"/>
                 </w:rPr>
                 <w:tag w:val="ID2"/>
                 <w:id w:val="-1276937016"/>
@@ -662,12 +630,11 @@
                 <w15:appearance w15:val="hidden"/>
                 <w:text/>
               </w:sdtPr>
-              <w:sdtEndPr/>
               <w:sdtContent>
                 <w:r>
                   <w:rPr>
                     <w:rFonts w:asciiTheme="majorHAnsi" w:hAnsiTheme="majorHAnsi" w:cstheme="majorHAnsi"/>
-                    <w:lang w:val="es-ES"/>
+                    <w:lang w:val="en-US"/>
                   </w:rPr>
                   <w:t xml:space="preserve"> 17476993Y</w:t>
                 </w:r>
@@ -677,7 +644,7 @@
           <w:permEnd w:id="1081366304"/>
           <w:p>
             <w:pPr>
-              <w:pStyle w:val="Sinespaciado"/>
+              <w:pStyle w:val="NoSpacing"/>
               <w:rPr>
                 <w:rFonts w:asciiTheme="majorHAnsi" w:hAnsiTheme="majorHAnsi" w:cstheme="majorHAnsi"/>
                 <w:b/>
@@ -709,7 +676,7 @@
               <w:sdtPr>
                 <w:rPr>
                   <w:rFonts w:asciiTheme="majorHAnsi" w:hAnsiTheme="majorHAnsi" w:cstheme="majorHAnsi"/>
-                  <w:lang w:val="es-ES"/>
+                  <w:lang w:val="en-US"/>
                 </w:rPr>
                 <w:tag w:val="UVUS02"/>
                 <w:id w:val="1381354132"/>
@@ -719,26 +686,25 @@
                 <w15:appearance w15:val="hidden"/>
                 <w:text/>
               </w:sdtPr>
-              <w:sdtEndPr/>
               <w:sdtContent>
                 <w:r>
                   <w:rPr>
                     <w:rFonts w:asciiTheme="majorHAnsi" w:hAnsiTheme="majorHAnsi" w:cstheme="majorHAnsi"/>
-                    <w:lang w:val="es-ES"/>
+                    <w:lang w:val="en-US"/>
                   </w:rPr>
                   <w:t xml:space="preserve"> </w:t>
                 </w:r>
                 <w:r>
                   <w:rPr>
                     <w:rFonts w:asciiTheme="majorHAnsi" w:hAnsiTheme="majorHAnsi" w:cstheme="majorHAnsi"/>
-                    <w:lang w:val="es-ES"/>
+                    <w:lang w:val="en-US"/>
                   </w:rPr>
                   <w:t>tomhuecal</w:t>
                 </w:r>
                 <w:r>
                   <w:rPr>
                     <w:rFonts w:asciiTheme="majorHAnsi" w:hAnsiTheme="majorHAnsi" w:cstheme="majorHAnsi"/>
-                    <w:lang w:val="es-ES"/>
+                    <w:lang w:val="en-US"/>
                   </w:rPr>
                   <w:t xml:space="preserve">  </w:t>
                 </w:r>
@@ -748,7 +714,7 @@
           </w:p>
           <w:p>
             <w:pPr>
-              <w:pStyle w:val="Sinespaciado"/>
+              <w:pStyle w:val="NoSpacing"/>
               <w:rPr>
                 <w:rFonts w:asciiTheme="majorHAnsi" w:hAnsiTheme="majorHAnsi" w:cstheme="majorHAnsi"/>
               </w:rPr>
@@ -788,7 +754,6 @@
                 <w15:appearance w15:val="hidden"/>
                 <w:text/>
               </w:sdtPr>
-              <w:sdtEndPr/>
               <w:sdtContent>
                 <w:r>
                   <w:rPr>
@@ -831,7 +796,7 @@
           </w:p>
           <w:p>
             <w:pPr>
-              <w:pStyle w:val="Sinespaciado"/>
+              <w:pStyle w:val="NoSpacing"/>
               <w:rPr>
                 <w:rFonts w:asciiTheme="majorHAnsi" w:hAnsiTheme="majorHAnsi" w:cstheme="majorHAnsi"/>
               </w:rPr>
@@ -872,7 +837,6 @@
                 <w15:appearance w15:val="hidden"/>
                 <w:text/>
               </w:sdtPr>
-              <w:sdtEndPr/>
               <w:sdtContent>
                 <w:r>
                   <w:rPr>
@@ -882,23 +846,13 @@
                   </w:rPr>
                   <w:t xml:space="preserve"> </w:t>
                 </w:r>
-                <w:proofErr w:type="spellStart"/>
                 <w:r>
                   <w:rPr>
                     <w:rFonts w:asciiTheme="majorHAnsi" w:hAnsiTheme="majorHAnsi" w:cstheme="majorHAnsi"/>
                     <w:u w:val="single"/>
                     <w:lang w:val="es-ES"/>
                   </w:rPr>
-                  <w:t>developer</w:t>
-                </w:r>
-                <w:proofErr w:type="spellEnd"/>
-                <w:r>
-                  <w:rPr>
-                    <w:rFonts w:asciiTheme="majorHAnsi" w:hAnsiTheme="majorHAnsi" w:cstheme="majorHAnsi"/>
-                    <w:u w:val="single"/>
-                    <w:lang w:val="es-ES"/>
-                  </w:rPr>
-                  <w:t xml:space="preserve"> </w:t>
+                  <w:t xml:space="preserve">developer </w:t>
                 </w:r>
               </w:sdtContent>
             </w:sdt>
@@ -944,7 +898,7 @@
           </w:p>
           <w:p>
             <w:pPr>
-              <w:pStyle w:val="Sinespaciado"/>
+              <w:pStyle w:val="NoSpacing"/>
               <w:rPr>
                 <w:rFonts w:asciiTheme="majorHAnsi" w:hAnsiTheme="majorHAnsi" w:cstheme="majorHAnsi"/>
                 <w:b/>
@@ -977,7 +931,6 @@
                 <w15:appearance w15:val="hidden"/>
                 <w:text/>
               </w:sdtPr>
-              <w:sdtEndPr/>
               <w:sdtContent>
                 <w:r>
                   <w:rPr>
@@ -997,7 +950,7 @@
           <w:permEnd w:id="1000832359"/>
           <w:p>
             <w:pPr>
-              <w:pStyle w:val="Sinespaciado"/>
+              <w:pStyle w:val="NoSpacing"/>
               <w:rPr>
                 <w:rFonts w:asciiTheme="majorHAnsi" w:hAnsiTheme="majorHAnsi" w:cstheme="majorHAnsi"/>
                 <w:b/>
@@ -1038,7 +991,6 @@
                 <w15:appearance w15:val="hidden"/>
                 <w:text/>
               </w:sdtPr>
-              <w:sdtEndPr/>
               <w:sdtContent>
                 <w:r>
                   <w:rPr>
@@ -1046,14 +998,12 @@
                   </w:rPr>
                   <w:t xml:space="preserve"> </w:t>
                 </w:r>
-                <w:proofErr w:type="spellStart"/>
                 <w:r>
                   <w:rPr>
                     <w:rFonts w:asciiTheme="majorHAnsi" w:hAnsiTheme="majorHAnsi" w:cstheme="majorHAnsi"/>
                   </w:rPr>
                   <w:t>karyouben</w:t>
                 </w:r>
-                <w:proofErr w:type="spellEnd"/>
                 <w:r>
                   <w:rPr>
                     <w:rFonts w:asciiTheme="majorHAnsi" w:hAnsiTheme="majorHAnsi" w:cstheme="majorHAnsi"/>
@@ -1066,7 +1016,7 @@
           </w:p>
           <w:p>
             <w:pPr>
-              <w:pStyle w:val="Sinespaciado"/>
+              <w:pStyle w:val="NoSpacing"/>
               <w:rPr>
                 <w:rFonts w:asciiTheme="majorHAnsi" w:hAnsiTheme="majorHAnsi" w:cstheme="majorHAnsi"/>
               </w:rPr>
@@ -1105,7 +1055,6 @@
                 <w15:appearance w15:val="hidden"/>
                 <w:text/>
               </w:sdtPr>
-              <w:sdtEndPr/>
               <w:sdtContent>
                 <w:r>
                   <w:rPr>
@@ -1117,16 +1066,8 @@
                   <w:rPr>
                     <w:rFonts w:asciiTheme="majorHAnsi" w:hAnsiTheme="majorHAnsi" w:cstheme="majorHAnsi"/>
                   </w:rPr>
-                  <w:t xml:space="preserve">Youssafi </w:t>
+                  <w:t>Youssafi Benichikh</w:t>
                 </w:r>
-                <w:proofErr w:type="spellStart"/>
-                <w:r>
-                  <w:rPr>
-                    <w:rFonts w:asciiTheme="majorHAnsi" w:hAnsiTheme="majorHAnsi" w:cstheme="majorHAnsi"/>
-                  </w:rPr>
-                  <w:t>Benichikh</w:t>
-                </w:r>
-                <w:proofErr w:type="spellEnd"/>
                 <w:r>
                   <w:rPr>
                     <w:rFonts w:asciiTheme="majorHAnsi" w:hAnsiTheme="majorHAnsi" w:cstheme="majorHAnsi"/>
@@ -1151,7 +1092,7 @@
           <w:permEnd w:id="1519068571"/>
           <w:p>
             <w:pPr>
-              <w:pStyle w:val="Sinespaciado"/>
+              <w:pStyle w:val="NoSpacing"/>
               <w:rPr>
                 <w:rFonts w:asciiTheme="majorHAnsi" w:hAnsiTheme="majorHAnsi" w:cstheme="majorHAnsi"/>
               </w:rPr>
@@ -1189,7 +1130,6 @@
                 </w:placeholder>
                 <w:text/>
               </w:sdtPr>
-              <w:sdtEndPr/>
               <w:sdtContent>
                 <w:r>
                   <w:rPr>
@@ -1248,7 +1188,7 @@
           </w:p>
           <w:p>
             <w:pPr>
-              <w:pStyle w:val="Sinespaciado"/>
+              <w:pStyle w:val="NoSpacing"/>
               <w:rPr>
                 <w:rFonts w:asciiTheme="majorHAnsi" w:hAnsiTheme="majorHAnsi" w:cstheme="majorHAnsi"/>
                 <w:b/>
@@ -1281,7 +1221,6 @@
                 <w15:appearance w15:val="hidden"/>
                 <w:text/>
               </w:sdtPr>
-              <w:sdtEndPr/>
               <w:sdtContent>
                 <w:r>
                   <w:rPr>
@@ -1301,7 +1240,7 @@
           <w:permEnd w:id="1222207409"/>
           <w:p>
             <w:pPr>
-              <w:pStyle w:val="Sinespaciado"/>
+              <w:pStyle w:val="NoSpacing"/>
               <w:rPr>
                 <w:rFonts w:asciiTheme="majorHAnsi" w:hAnsiTheme="majorHAnsi" w:cstheme="majorHAnsi"/>
                 <w:b/>
@@ -1342,7 +1281,6 @@
                 <w15:appearance w15:val="hidden"/>
                 <w:text/>
               </w:sdtPr>
-              <w:sdtEndPr/>
               <w:sdtContent>
                 <w:r>
                   <w:rPr>
@@ -1350,14 +1288,12 @@
                   </w:rPr>
                   <w:t xml:space="preserve"> </w:t>
                 </w:r>
-                <w:proofErr w:type="spellStart"/>
                 <w:r>
                   <w:rPr>
                     <w:rFonts w:asciiTheme="majorHAnsi" w:hAnsiTheme="majorHAnsi" w:cstheme="majorHAnsi"/>
                   </w:rPr>
                   <w:t>gongarlam</w:t>
                 </w:r>
-                <w:proofErr w:type="spellEnd"/>
                 <w:r>
                   <w:rPr>
                     <w:rFonts w:asciiTheme="majorHAnsi" w:hAnsiTheme="majorHAnsi" w:cstheme="majorHAnsi"/>
@@ -1370,7 +1306,7 @@
           </w:p>
           <w:p>
             <w:pPr>
-              <w:pStyle w:val="Sinespaciado"/>
+              <w:pStyle w:val="NoSpacing"/>
               <w:rPr>
                 <w:rFonts w:asciiTheme="majorHAnsi" w:hAnsiTheme="majorHAnsi" w:cstheme="majorHAnsi"/>
               </w:rPr>
@@ -1409,7 +1345,6 @@
                 <w15:appearance w15:val="hidden"/>
                 <w:text/>
               </w:sdtPr>
-              <w:sdtEndPr/>
               <w:sdtContent>
                 <w:r>
                   <w:rPr>
@@ -1447,7 +1382,7 @@
           </w:p>
           <w:p>
             <w:pPr>
-              <w:pStyle w:val="Sinespaciado"/>
+              <w:pStyle w:val="NoSpacing"/>
               <w:rPr>
                 <w:rFonts w:asciiTheme="majorHAnsi" w:hAnsiTheme="majorHAnsi" w:cstheme="majorHAnsi"/>
               </w:rPr>
@@ -1486,7 +1421,6 @@
                 <w15:appearance w15:val="hidden"/>
                 <w:text/>
               </w:sdtPr>
-              <w:sdtEndPr/>
               <w:sdtContent>
                 <w:r>
                   <w:rPr>
@@ -1547,7 +1481,7 @@
           </w:p>
           <w:p>
             <w:pPr>
-              <w:pStyle w:val="Sinespaciado"/>
+              <w:pStyle w:val="NoSpacing"/>
               <w:rPr>
                 <w:rFonts w:asciiTheme="majorHAnsi" w:hAnsiTheme="majorHAnsi" w:cstheme="majorHAnsi"/>
                 <w:b/>
@@ -1581,7 +1515,6 @@
                 <w15:appearance w15:val="hidden"/>
                 <w:text/>
               </w:sdtPr>
-              <w:sdtEndPr/>
               <w:sdtContent>
                 <w:r>
                   <w:rPr>
@@ -1603,7 +1536,7 @@
           <w:permEnd w:id="1631927432"/>
           <w:p>
             <w:pPr>
-              <w:pStyle w:val="Sinespaciado"/>
+              <w:pStyle w:val="NoSpacing"/>
               <w:rPr>
                 <w:rFonts w:asciiTheme="majorHAnsi" w:hAnsiTheme="majorHAnsi" w:cstheme="majorHAnsi"/>
                 <w:b/>
@@ -1644,7 +1577,6 @@
                 <w15:appearance w15:val="hidden"/>
                 <w:text/>
               </w:sdtPr>
-              <w:sdtEndPr/>
               <w:sdtContent>
                 <w:r>
                   <w:rPr>
@@ -1670,7 +1602,7 @@
           </w:p>
           <w:p>
             <w:pPr>
-              <w:pStyle w:val="Sinespaciado"/>
+              <w:pStyle w:val="NoSpacing"/>
               <w:rPr>
                 <w:rFonts w:asciiTheme="majorHAnsi" w:hAnsiTheme="majorHAnsi" w:cstheme="majorHAnsi"/>
               </w:rPr>
@@ -1710,7 +1642,6 @@
                 <w15:appearance w15:val="hidden"/>
                 <w:text/>
               </w:sdtPr>
-              <w:sdtEndPr/>
               <w:sdtContent>
                 <w:r>
                   <w:rPr>
@@ -1739,7 +1670,7 @@
           </w:p>
           <w:p>
             <w:pPr>
-              <w:pStyle w:val="Sinespaciado"/>
+              <w:pStyle w:val="NoSpacing"/>
               <w:rPr>
                 <w:rFonts w:asciiTheme="majorHAnsi" w:hAnsiTheme="majorHAnsi" w:cstheme="majorHAnsi"/>
               </w:rPr>
@@ -1778,7 +1709,6 @@
                 </w:placeholder>
                 <w:text/>
               </w:sdtPr>
-              <w:sdtEndPr/>
               <w:sdtContent>
                 <w:r>
                   <w:rPr>
@@ -1787,7 +1717,6 @@
                   </w:rPr>
                   <w:t xml:space="preserve"> </w:t>
                 </w:r>
-                <w:proofErr w:type="spellStart"/>
                 <w:r>
                   <w:rPr>
                     <w:rFonts w:asciiTheme="majorHAnsi" w:hAnsiTheme="majorHAnsi" w:cstheme="majorHAnsi"/>
@@ -1795,7 +1724,6 @@
                   </w:rPr>
                   <w:t>developer</w:t>
                 </w:r>
-                <w:proofErr w:type="spellEnd"/>
                 <w:r>
                   <w:rPr>
                     <w:rFonts w:asciiTheme="majorHAnsi" w:hAnsiTheme="majorHAnsi" w:cstheme="majorHAnsi"/>
@@ -1814,7 +1742,7 @@
           </w:tcPr>
           <w:p>
             <w:pPr>
-              <w:pStyle w:val="Sinespaciado"/>
+              <w:pStyle w:val="NoSpacing"/>
               <w:rPr>
                 <w:rFonts w:asciiTheme="majorHAnsi" w:hAnsiTheme="majorHAnsi" w:cstheme="majorHAnsi"/>
               </w:rPr>
@@ -1836,7 +1764,7 @@
           </w:tcPr>
           <w:p>
             <w:pPr>
-              <w:pStyle w:val="Sinespaciado"/>
+              <w:pStyle w:val="NoSpacing"/>
               <w:rPr>
                 <w:rFonts w:asciiTheme="majorHAnsi" w:hAnsiTheme="majorHAnsi" w:cstheme="majorHAnsi"/>
               </w:rPr>
@@ -1882,7 +1810,6 @@
                 <w15:appearance w15:val="hidden"/>
                 <w:text/>
               </w:sdtPr>
-              <w:sdtEndPr/>
               <w:sdtContent>
                 <w:r>
                   <w:rPr>
@@ -1905,7 +1832,6 @@
                   </w:rPr>
                   <w:t xml:space="preserve"> </w:t>
                 </w:r>
-                <w:proofErr w:type="spellStart"/>
                 <w:r>
                   <w:rPr>
                     <w:rFonts w:asciiTheme="majorHAnsi" w:hAnsiTheme="majorHAnsi" w:cstheme="majorHAnsi"/>
@@ -1913,7 +1839,6 @@
                   </w:rPr>
                   <w:t>febrero</w:t>
                 </w:r>
-                <w:proofErr w:type="spellEnd"/>
                 <w:r>
                   <w:rPr>
                     <w:rFonts w:asciiTheme="majorHAnsi" w:hAnsiTheme="majorHAnsi" w:cstheme="majorHAnsi"/>
@@ -1972,7 +1897,7 @@
     <w:bookmarkEnd w:id="0"/>
     <w:p>
       <w:pPr>
-        <w:pStyle w:val="Ttulo1"/>
+        <w:pStyle w:val="Heading1"/>
         <w:spacing w:before="0"/>
         <w:rPr>
           <w:rFonts w:cstheme="majorHAnsi"/>
@@ -1988,7 +1913,7 @@
     </w:p>
     <w:p>
       <w:pPr>
-        <w:pStyle w:val="Ttulo2"/>
+        <w:pStyle w:val="Heading2"/>
         <w:rPr>
           <w:rFonts w:cstheme="majorHAnsi"/>
         </w:rPr>
@@ -2020,7 +1945,7 @@
     </w:p>
     <w:p>
       <w:pPr>
-        <w:pStyle w:val="Ttulo2"/>
+        <w:pStyle w:val="Heading2"/>
         <w:rPr>
           <w:rFonts w:cstheme="majorHAnsi"/>
         </w:rPr>
@@ -2052,7 +1977,7 @@
     </w:p>
     <w:p>
       <w:pPr>
-        <w:pStyle w:val="Ttulo2"/>
+        <w:pStyle w:val="Heading2"/>
         <w:rPr>
           <w:rFonts w:cstheme="majorHAnsi"/>
         </w:rPr>
@@ -2081,7 +2006,7 @@
     </w:p>
     <w:p>
       <w:pPr>
-        <w:pStyle w:val="Ttulo2"/>
+        <w:pStyle w:val="Heading2"/>
         <w:rPr>
           <w:rFonts w:cstheme="majorHAnsi"/>
         </w:rPr>
@@ -2110,7 +2035,7 @@
     </w:p>
     <w:p>
       <w:pPr>
-        <w:pStyle w:val="Ttulo2"/>
+        <w:pStyle w:val="Heading2"/>
         <w:rPr>
           <w:rFonts w:cstheme="majorHAnsi"/>
         </w:rPr>
@@ -2124,7 +2049,7 @@
     </w:p>
     <w:p>
       <w:pPr>
-        <w:pStyle w:val="Prrafodelista"/>
+        <w:pStyle w:val="ListParagraph"/>
         <w:rPr>
           <w:rFonts w:asciiTheme="majorHAnsi" w:hAnsiTheme="majorHAnsi" w:cstheme="majorHAnsi"/>
         </w:rPr>
@@ -2206,7 +2131,6 @@
           <w15:appearance w15:val="hidden"/>
           <w:text/>
         </w:sdtPr>
-        <w:sdtEndPr/>
         <w:sdtContent>
           <w:r>
             <w:rPr>
@@ -2239,7 +2163,7 @@
     <w:bookmarkEnd w:id="2"/>
     <w:p>
       <w:pPr>
-        <w:pStyle w:val="Prrafodelista"/>
+        <w:pStyle w:val="ListParagraph"/>
         <w:rPr>
           <w:rFonts w:asciiTheme="majorHAnsi" w:hAnsiTheme="majorHAnsi" w:cstheme="majorHAnsi"/>
         </w:rPr>
@@ -2273,7 +2197,6 @@
           <w15:appearance w15:val="hidden"/>
           <w:text/>
         </w:sdtPr>
-        <w:sdtEndPr/>
         <w:sdtContent>
           <w:r>
             <w:rPr>
@@ -2307,7 +2230,7 @@
     </w:p>
     <w:p>
       <w:pPr>
-        <w:pStyle w:val="Ttulo1"/>
+        <w:pStyle w:val="Heading1"/>
         <w:rPr>
           <w:rFonts w:cstheme="majorHAnsi"/>
         </w:rPr>
@@ -2322,7 +2245,7 @@
     </w:p>
     <w:p>
       <w:pPr>
-        <w:pStyle w:val="Ttulo2"/>
+        <w:pStyle w:val="Heading2"/>
         <w:rPr>
           <w:rFonts w:cstheme="majorHAnsi"/>
         </w:rPr>
@@ -2336,7 +2259,7 @@
     </w:p>
     <w:p>
       <w:pPr>
-        <w:pStyle w:val="Prrafodelista"/>
+        <w:pStyle w:val="ListParagraph"/>
         <w:rPr>
           <w:rFonts w:asciiTheme="majorHAnsi" w:hAnsiTheme="majorHAnsi" w:cstheme="majorHAnsi"/>
         </w:rPr>
@@ -2481,13 +2404,24 @@
           <w15:appearance w15:val="hidden"/>
           <w:text/>
         </w:sdtPr>
-        <w:sdtEndPr/>
         <w:sdtContent>
           <w:r>
             <w:rPr>
               <w:rFonts w:asciiTheme="majorHAnsi" w:hAnsiTheme="majorHAnsi" w:cstheme="majorHAnsi"/>
             </w:rPr>
-            <w:t xml:space="preserve">    </w:t>
+            <w:t xml:space="preserve"> </w:t>
+          </w:r>
+          <w:r>
+            <w:rPr>
+              <w:rFonts w:asciiTheme="majorHAnsi" w:hAnsiTheme="majorHAnsi" w:cstheme="majorHAnsi"/>
+            </w:rPr>
+            <w:t>x</w:t>
+          </w:r>
+          <w:r>
+            <w:rPr>
+              <w:rFonts w:asciiTheme="majorHAnsi" w:hAnsiTheme="majorHAnsi" w:cstheme="majorHAnsi"/>
+            </w:rPr>
+            <w:t xml:space="preserve">  </w:t>
           </w:r>
         </w:sdtContent>
       </w:sdt>
@@ -2501,7 +2435,7 @@
     </w:p>
     <w:p>
       <w:pPr>
-        <w:pStyle w:val="Prrafodelista"/>
+        <w:pStyle w:val="ListParagraph"/>
         <w:rPr>
           <w:rFonts w:asciiTheme="majorHAnsi" w:hAnsiTheme="majorHAnsi" w:cstheme="majorHAnsi"/>
         </w:rPr>
@@ -2646,13 +2580,24 @@
           <w15:appearance w15:val="hidden"/>
           <w:text/>
         </w:sdtPr>
-        <w:sdtEndPr/>
         <w:sdtContent>
           <w:r>
             <w:rPr>
               <w:rFonts w:asciiTheme="majorHAnsi" w:hAnsiTheme="majorHAnsi" w:cstheme="majorHAnsi"/>
             </w:rPr>
-            <w:t xml:space="preserve">    </w:t>
+            <w:t xml:space="preserve"> </w:t>
+          </w:r>
+          <w:r>
+            <w:rPr>
+              <w:rFonts w:asciiTheme="majorHAnsi" w:hAnsiTheme="majorHAnsi" w:cstheme="majorHAnsi"/>
+            </w:rPr>
+            <w:t xml:space="preserve">X </w:t>
+          </w:r>
+          <w:r>
+            <w:rPr>
+              <w:rFonts w:asciiTheme="majorHAnsi" w:hAnsiTheme="majorHAnsi" w:cstheme="majorHAnsi"/>
+            </w:rPr>
+            <w:t xml:space="preserve"> </w:t>
           </w:r>
         </w:sdtContent>
       </w:sdt>
@@ -2666,7 +2611,7 @@
     </w:p>
     <w:p>
       <w:pPr>
-        <w:pStyle w:val="Prrafodelista"/>
+        <w:pStyle w:val="ListParagraph"/>
         <w:rPr>
           <w:rFonts w:asciiTheme="majorHAnsi" w:hAnsiTheme="majorHAnsi" w:cstheme="majorHAnsi"/>
         </w:rPr>
@@ -2811,13 +2756,24 @@
           <w15:appearance w15:val="hidden"/>
           <w:text/>
         </w:sdtPr>
-        <w:sdtEndPr/>
         <w:sdtContent>
           <w:r>
             <w:rPr>
               <w:rFonts w:asciiTheme="majorHAnsi" w:hAnsiTheme="majorHAnsi" w:cstheme="majorHAnsi"/>
             </w:rPr>
-            <w:t xml:space="preserve">    </w:t>
+            <w:t xml:space="preserve"> </w:t>
+          </w:r>
+          <w:r>
+            <w:rPr>
+              <w:rFonts w:asciiTheme="majorHAnsi" w:hAnsiTheme="majorHAnsi" w:cstheme="majorHAnsi"/>
+            </w:rPr>
+            <w:t>x</w:t>
+          </w:r>
+          <w:r>
+            <w:rPr>
+              <w:rFonts w:asciiTheme="majorHAnsi" w:hAnsiTheme="majorHAnsi" w:cstheme="majorHAnsi"/>
+            </w:rPr>
+            <w:t xml:space="preserve">  </w:t>
           </w:r>
         </w:sdtContent>
       </w:sdt>
@@ -2831,7 +2787,7 @@
     </w:p>
     <w:p>
       <w:pPr>
-        <w:pStyle w:val="Prrafodelista"/>
+        <w:pStyle w:val="ListParagraph"/>
         <w:rPr>
           <w:rFonts w:asciiTheme="majorHAnsi" w:hAnsiTheme="majorHAnsi" w:cstheme="majorHAnsi"/>
         </w:rPr>
@@ -3058,13 +3014,18 @@
           <w15:appearance w15:val="hidden"/>
           <w:text/>
         </w:sdtPr>
-        <w:sdtEndPr/>
         <w:sdtContent>
           <w:r>
             <w:rPr>
               <w:rFonts w:asciiTheme="majorHAnsi" w:hAnsiTheme="majorHAnsi" w:cstheme="majorHAnsi"/>
             </w:rPr>
-            <w:t xml:space="preserve">    </w:t>
+            <w:t>x</w:t>
+          </w:r>
+          <w:r>
+            <w:rPr>
+              <w:rFonts w:asciiTheme="majorHAnsi" w:hAnsiTheme="majorHAnsi" w:cstheme="majorHAnsi"/>
+            </w:rPr>
+            <w:t xml:space="preserve">  </w:t>
           </w:r>
         </w:sdtContent>
       </w:sdt>
@@ -3078,7 +3039,7 @@
     </w:p>
     <w:p>
       <w:pPr>
-        <w:pStyle w:val="Prrafodelista"/>
+        <w:pStyle w:val="ListParagraph"/>
         <w:rPr>
           <w:rFonts w:asciiTheme="majorHAnsi" w:hAnsiTheme="majorHAnsi" w:cstheme="majorHAnsi"/>
         </w:rPr>
@@ -3209,13 +3170,24 @@
           <w15:appearance w15:val="hidden"/>
           <w:text/>
         </w:sdtPr>
-        <w:sdtEndPr/>
         <w:sdtContent>
           <w:r>
             <w:rPr>
               <w:rFonts w:asciiTheme="majorHAnsi" w:hAnsiTheme="majorHAnsi" w:cstheme="majorHAnsi"/>
             </w:rPr>
-            <w:t xml:space="preserve">    </w:t>
+            <w:t xml:space="preserve"> </w:t>
+          </w:r>
+          <w:r>
+            <w:rPr>
+              <w:rFonts w:asciiTheme="majorHAnsi" w:hAnsiTheme="majorHAnsi" w:cstheme="majorHAnsi"/>
+            </w:rPr>
+            <w:t>x</w:t>
+          </w:r>
+          <w:r>
+            <w:rPr>
+              <w:rFonts w:asciiTheme="majorHAnsi" w:hAnsiTheme="majorHAnsi" w:cstheme="majorHAnsi"/>
+            </w:rPr>
+            <w:t xml:space="preserve">  </w:t>
           </w:r>
         </w:sdtContent>
       </w:sdt>
@@ -3229,7 +3201,7 @@
     </w:p>
     <w:p>
       <w:pPr>
-        <w:pStyle w:val="Ttulo2"/>
+        <w:pStyle w:val="Heading2"/>
         <w:rPr>
           <w:rFonts w:cstheme="majorHAnsi"/>
         </w:rPr>
@@ -3262,7 +3234,7 @@
     </w:p>
     <w:p>
       <w:pPr>
-        <w:pStyle w:val="Ttulo2"/>
+        <w:pStyle w:val="Heading2"/>
         <w:rPr>
           <w:rFonts w:cstheme="majorHAnsi"/>
         </w:rPr>
@@ -3294,7 +3266,7 @@
     </w:p>
     <w:p>
       <w:pPr>
-        <w:pStyle w:val="Ttulo2"/>
+        <w:pStyle w:val="Heading2"/>
         <w:rPr>
           <w:rFonts w:cstheme="majorHAnsi"/>
         </w:rPr>
@@ -3308,7 +3280,7 @@
     </w:p>
     <w:p>
       <w:pPr>
-        <w:pStyle w:val="Prrafodelista"/>
+        <w:pStyle w:val="ListParagraph"/>
         <w:rPr>
           <w:rFonts w:asciiTheme="majorHAnsi" w:hAnsiTheme="majorHAnsi" w:cstheme="majorHAnsi"/>
         </w:rPr>
@@ -3369,13 +3341,24 @@
           <w15:appearance w15:val="hidden"/>
           <w:text/>
         </w:sdtPr>
-        <w:sdtEndPr/>
         <w:sdtContent>
           <w:r>
             <w:rPr>
               <w:rFonts w:asciiTheme="majorHAnsi" w:hAnsiTheme="majorHAnsi" w:cstheme="majorHAnsi"/>
             </w:rPr>
-            <w:t xml:space="preserve">    </w:t>
+            <w:t xml:space="preserve"> </w:t>
+          </w:r>
+          <w:r>
+            <w:rPr>
+              <w:rFonts w:asciiTheme="majorHAnsi" w:hAnsiTheme="majorHAnsi" w:cstheme="majorHAnsi"/>
+            </w:rPr>
+            <w:t>x</w:t>
+          </w:r>
+          <w:r>
+            <w:rPr>
+              <w:rFonts w:asciiTheme="majorHAnsi" w:hAnsiTheme="majorHAnsi" w:cstheme="majorHAnsi"/>
+            </w:rPr>
+            <w:t xml:space="preserve">  </w:t>
           </w:r>
         </w:sdtContent>
       </w:sdt>
@@ -3389,7 +3372,7 @@
     </w:p>
     <w:p>
       <w:pPr>
-        <w:pStyle w:val="Ttulo2"/>
+        <w:pStyle w:val="Heading2"/>
         <w:rPr>
           <w:rFonts w:cstheme="majorHAnsi"/>
         </w:rPr>
@@ -3433,7 +3416,7 @@
     </w:p>
     <w:p>
       <w:pPr>
-        <w:pStyle w:val="Ttulo1"/>
+        <w:pStyle w:val="Heading1"/>
         <w:tabs>
           <w:tab w:val="left" w:pos="284"/>
         </w:tabs>
@@ -3451,7 +3434,7 @@
     </w:p>
     <w:p>
       <w:pPr>
-        <w:pStyle w:val="Ttulo2"/>
+        <w:pStyle w:val="Heading2"/>
         <w:rPr>
           <w:rFonts w:cstheme="majorHAnsi"/>
         </w:rPr>
@@ -3480,7 +3463,7 @@
     </w:p>
     <w:p>
       <w:pPr>
-        <w:pStyle w:val="Ttulo2"/>
+        <w:pStyle w:val="Heading2"/>
         <w:rPr>
           <w:rFonts w:cstheme="majorHAnsi"/>
         </w:rPr>
@@ -3494,7 +3477,7 @@
     </w:p>
     <w:p>
       <w:pPr>
-        <w:pStyle w:val="Prrafodelista"/>
+        <w:pStyle w:val="ListParagraph"/>
         <w:rPr>
           <w:rFonts w:asciiTheme="majorHAnsi" w:hAnsiTheme="majorHAnsi" w:cstheme="majorHAnsi"/>
         </w:rPr>
@@ -3522,7 +3505,7 @@
     </w:p>
     <w:p>
       <w:pPr>
-        <w:pStyle w:val="Prrafodelista"/>
+        <w:pStyle w:val="ListParagraph"/>
         <w:numPr>
           <w:ilvl w:val="0"/>
           <w:numId w:val="3"/>
@@ -3559,7 +3542,7 @@
     </w:p>
     <w:p>
       <w:pPr>
-        <w:pStyle w:val="Prrafodelista"/>
+        <w:pStyle w:val="ListParagraph"/>
         <w:numPr>
           <w:ilvl w:val="0"/>
           <w:numId w:val="3"/>
@@ -3630,7 +3613,6 @@
           <w15:appearance w15:val="hidden"/>
           <w:text/>
         </w:sdtPr>
-        <w:sdtEndPr/>
         <w:sdtContent>
           <w:r>
             <w:rPr>
@@ -3644,7 +3626,7 @@
     </w:p>
     <w:p>
       <w:pPr>
-        <w:pStyle w:val="Prrafodelista"/>
+        <w:pStyle w:val="ListParagraph"/>
         <w:rPr>
           <w:rFonts w:asciiTheme="majorHAnsi" w:hAnsiTheme="majorHAnsi" w:cstheme="majorHAnsi"/>
         </w:rPr>
@@ -3672,7 +3654,7 @@
     </w:p>
     <w:p>
       <w:pPr>
-        <w:pStyle w:val="Prrafodelista"/>
+        <w:pStyle w:val="ListParagraph"/>
         <w:numPr>
           <w:ilvl w:val="0"/>
           <w:numId w:val="3"/>
@@ -3713,7 +3695,6 @@
           <w15:appearance w15:val="hidden"/>
           <w:text/>
         </w:sdtPr>
-        <w:sdtEndPr/>
         <w:sdtContent>
           <w:r>
             <w:rPr>
@@ -3733,7 +3714,7 @@
     </w:p>
     <w:p>
       <w:pPr>
-        <w:pStyle w:val="Prrafodelista"/>
+        <w:pStyle w:val="ListParagraph"/>
         <w:rPr>
           <w:rFonts w:asciiTheme="majorHAnsi" w:hAnsiTheme="majorHAnsi" w:cstheme="majorHAnsi"/>
         </w:rPr>
@@ -3761,7 +3742,7 @@
     </w:p>
     <w:p>
       <w:pPr>
-        <w:pStyle w:val="Prrafodelista"/>
+        <w:pStyle w:val="ListParagraph"/>
         <w:numPr>
           <w:ilvl w:val="0"/>
           <w:numId w:val="3"/>
@@ -3783,7 +3764,7 @@
     </w:p>
     <w:p>
       <w:pPr>
-        <w:pStyle w:val="Prrafodelista"/>
+        <w:pStyle w:val="ListParagraph"/>
         <w:numPr>
           <w:ilvl w:val="0"/>
           <w:numId w:val="3"/>
@@ -3824,7 +3805,6 @@
           <w15:appearance w15:val="hidden"/>
           <w:text/>
         </w:sdtPr>
-        <w:sdtEndPr/>
         <w:sdtContent>
           <w:r>
             <w:rPr>
@@ -3844,7 +3824,7 @@
     </w:p>
     <w:p>
       <w:pPr>
-        <w:pStyle w:val="Ttulo2"/>
+        <w:pStyle w:val="Heading2"/>
         <w:rPr>
           <w:rFonts w:cstheme="majorHAnsi"/>
         </w:rPr>
@@ -3858,7 +3838,7 @@
     </w:p>
     <w:p>
       <w:pPr>
-        <w:pStyle w:val="Prrafodelista"/>
+        <w:pStyle w:val="ListParagraph"/>
         <w:rPr>
           <w:rFonts w:asciiTheme="majorHAnsi" w:hAnsiTheme="majorHAnsi" w:cstheme="majorHAnsi"/>
         </w:rPr>
@@ -3893,7 +3873,6 @@
           <w15:appearance w15:val="hidden"/>
           <w:text/>
         </w:sdtPr>
-        <w:sdtEndPr/>
         <w:sdtContent>
           <w:r>
             <w:rPr>
@@ -3915,7 +3894,7 @@
     </w:p>
     <w:p>
       <w:pPr>
-        <w:pStyle w:val="Ttulo2"/>
+        <w:pStyle w:val="Heading2"/>
         <w:rPr>
           <w:rFonts w:cstheme="majorHAnsi"/>
         </w:rPr>
@@ -3944,7 +3923,7 @@
     </w:p>
     <w:p>
       <w:pPr>
-        <w:pStyle w:val="Ttulo2"/>
+        <w:pStyle w:val="Heading2"/>
         <w:rPr>
           <w:rFonts w:cstheme="majorHAnsi"/>
         </w:rPr>
@@ -3982,7 +3961,7 @@
     </w:p>
     <w:p>
       <w:pPr>
-        <w:pStyle w:val="Ttulo1"/>
+        <w:pStyle w:val="Heading1"/>
         <w:tabs>
           <w:tab w:val="left" w:pos="284"/>
         </w:tabs>
@@ -4000,7 +3979,7 @@
     </w:p>
     <w:p>
       <w:pPr>
-        <w:pStyle w:val="Ttulo2"/>
+        <w:pStyle w:val="Heading2"/>
         <w:rPr>
           <w:rFonts w:cstheme="majorHAnsi"/>
         </w:rPr>
@@ -4029,7 +4008,7 @@
     </w:p>
     <w:p>
       <w:pPr>
-        <w:pStyle w:val="Ttulo2"/>
+        <w:pStyle w:val="Heading2"/>
         <w:rPr>
           <w:rFonts w:cstheme="majorHAnsi"/>
         </w:rPr>
@@ -4058,7 +4037,7 @@
     </w:p>
     <w:p>
       <w:pPr>
-        <w:pStyle w:val="Ttulo2"/>
+        <w:pStyle w:val="Heading2"/>
         <w:rPr>
           <w:rFonts w:cstheme="majorHAnsi"/>
         </w:rPr>
@@ -4087,7 +4066,7 @@
     </w:p>
     <w:p>
       <w:pPr>
-        <w:pStyle w:val="Ttulo2"/>
+        <w:pStyle w:val="Heading2"/>
         <w:rPr>
           <w:rFonts w:cstheme="majorHAnsi"/>
         </w:rPr>
@@ -4101,7 +4080,7 @@
     </w:p>
     <w:p>
       <w:pPr>
-        <w:pStyle w:val="Prrafodelista"/>
+        <w:pStyle w:val="ListParagraph"/>
         <w:rPr>
           <w:rFonts w:asciiTheme="majorHAnsi" w:hAnsiTheme="majorHAnsi" w:cstheme="majorHAnsi"/>
         </w:rPr>
@@ -4134,7 +4113,6 @@
           <w15:appearance w15:val="hidden"/>
           <w:text/>
         </w:sdtPr>
-        <w:sdtEndPr/>
         <w:sdtContent>
           <w:r>
             <w:rPr>
@@ -4154,7 +4132,7 @@
     </w:p>
     <w:p>
       <w:pPr>
-        <w:pStyle w:val="Ttulo2"/>
+        <w:pStyle w:val="Heading2"/>
         <w:rPr>
           <w:rFonts w:cstheme="majorHAnsi"/>
         </w:rPr>
@@ -4168,7 +4146,7 @@
     </w:p>
     <w:p>
       <w:pPr>
-        <w:pStyle w:val="Prrafodelista"/>
+        <w:pStyle w:val="ListParagraph"/>
         <w:rPr>
           <w:rFonts w:asciiTheme="majorHAnsi" w:hAnsiTheme="majorHAnsi" w:cstheme="majorHAnsi"/>
         </w:rPr>
@@ -4201,7 +4179,6 @@
           <w15:appearance w15:val="hidden"/>
           <w:text/>
         </w:sdtPr>
-        <w:sdtEndPr/>
         <w:sdtContent>
           <w:r>
             <w:rPr>
@@ -4243,7 +4220,7 @@
     </w:p>
     <w:p>
       <w:pPr>
-        <w:pStyle w:val="Ttulo1"/>
+        <w:pStyle w:val="Heading1"/>
         <w:tabs>
           <w:tab w:val="left" w:pos="284"/>
         </w:tabs>
@@ -4261,7 +4238,7 @@
     </w:p>
     <w:p>
       <w:pPr>
-        <w:pStyle w:val="Ttulo2"/>
+        <w:pStyle w:val="Heading2"/>
         <w:rPr>
           <w:rFonts w:cstheme="majorHAnsi"/>
         </w:rPr>
@@ -4308,7 +4285,7 @@
     </w:p>
     <w:p>
       <w:pPr>
-        <w:pStyle w:val="Ttulo2"/>
+        <w:pStyle w:val="Heading2"/>
         <w:rPr>
           <w:rFonts w:cstheme="majorHAnsi"/>
         </w:rPr>
@@ -4355,7 +4332,7 @@
     </w:p>
     <w:p>
       <w:pPr>
-        <w:pStyle w:val="Ttulo2"/>
+        <w:pStyle w:val="Heading2"/>
         <w:rPr>
           <w:rFonts w:cstheme="majorHAnsi"/>
         </w:rPr>
@@ -4369,7 +4346,7 @@
     </w:p>
     <w:p>
       <w:pPr>
-        <w:pStyle w:val="Prrafodelista"/>
+        <w:pStyle w:val="ListParagraph"/>
         <w:rPr>
           <w:rFonts w:asciiTheme="majorHAnsi" w:hAnsiTheme="majorHAnsi" w:cstheme="majorHAnsi"/>
         </w:rPr>
@@ -4406,7 +4383,6 @@
           <w15:appearance w15:val="hidden"/>
           <w:text/>
         </w:sdtPr>
-        <w:sdtEndPr/>
         <w:sdtContent>
           <w:r>
             <w:rPr>
@@ -4449,7 +4425,7 @@
     </w:p>
     <w:p>
       <w:pPr>
-        <w:pStyle w:val="Ttulo2"/>
+        <w:pStyle w:val="Heading2"/>
         <w:rPr>
           <w:rFonts w:cstheme="majorHAnsi"/>
         </w:rPr>
@@ -4497,7 +4473,7 @@
     </w:p>
     <w:p>
       <w:pPr>
-        <w:pStyle w:val="Ttulo2"/>
+        <w:pStyle w:val="Heading2"/>
         <w:rPr>
           <w:rFonts w:cstheme="majorHAnsi"/>
         </w:rPr>
@@ -4511,7 +4487,7 @@
     </w:p>
     <w:p>
       <w:pPr>
-        <w:pStyle w:val="Prrafodelista"/>
+        <w:pStyle w:val="ListParagraph"/>
         <w:rPr>
           <w:rFonts w:asciiTheme="majorHAnsi" w:hAnsiTheme="majorHAnsi" w:cstheme="majorHAnsi"/>
         </w:rPr>
@@ -4545,7 +4521,6 @@
           <w15:appearance w15:val="hidden"/>
           <w:text/>
         </w:sdtPr>
-        <w:sdtEndPr/>
         <w:sdtContent>
           <w:r>
             <w:rPr>
@@ -4571,7 +4546,7 @@
     </w:p>
     <w:p>
       <w:pPr>
-        <w:pStyle w:val="Prrafodelista"/>
+        <w:pStyle w:val="ListParagraph"/>
         <w:rPr>
           <w:rFonts w:asciiTheme="majorHAnsi" w:hAnsiTheme="majorHAnsi" w:cstheme="majorHAnsi"/>
         </w:rPr>
@@ -4606,14 +4581,27 @@
           <w15:appearance w15:val="hidden"/>
           <w:text/>
         </w:sdtPr>
-        <w:sdtEndPr/>
         <w:sdtContent>
           <w:r>
             <w:rPr>
               <w:rFonts w:asciiTheme="majorHAnsi" w:hAnsiTheme="majorHAnsi" w:cstheme="majorHAnsi"/>
               <w:lang w:val="en-GB"/>
             </w:rPr>
-            <w:t xml:space="preserve">    </w:t>
+            <w:t xml:space="preserve"> </w:t>
+          </w:r>
+          <w:r>
+            <w:rPr>
+              <w:rFonts w:asciiTheme="majorHAnsi" w:hAnsiTheme="majorHAnsi" w:cstheme="majorHAnsi"/>
+              <w:lang w:val="en-GB"/>
+            </w:rPr>
+            <w:t>x</w:t>
+          </w:r>
+          <w:r>
+            <w:rPr>
+              <w:rFonts w:asciiTheme="majorHAnsi" w:hAnsiTheme="majorHAnsi" w:cstheme="majorHAnsi"/>
+              <w:lang w:val="en-GB"/>
+            </w:rPr>
+            <w:t xml:space="preserve">  </w:t>
           </w:r>
         </w:sdtContent>
       </w:sdt>
@@ -4627,7 +4615,7 @@
     </w:p>
     <w:p>
       <w:pPr>
-        <w:pStyle w:val="Prrafodelista"/>
+        <w:pStyle w:val="ListParagraph"/>
         <w:rPr>
           <w:rFonts w:asciiTheme="majorHAnsi" w:hAnsiTheme="majorHAnsi" w:cstheme="majorHAnsi"/>
         </w:rPr>
@@ -4661,7 +4649,6 @@
           <w15:appearance w15:val="hidden"/>
           <w:text/>
         </w:sdtPr>
-        <w:sdtEndPr/>
         <w:sdtContent>
           <w:r>
             <w:rPr>
@@ -4693,7 +4680,7 @@
     </w:p>
     <w:p>
       <w:pPr>
-        <w:pStyle w:val="Prrafodelista"/>
+        <w:pStyle w:val="ListParagraph"/>
         <w:rPr>
           <w:rFonts w:asciiTheme="majorHAnsi" w:hAnsiTheme="majorHAnsi" w:cstheme="majorHAnsi"/>
         </w:rPr>
@@ -4727,7 +4714,6 @@
           <w15:appearance w15:val="hidden"/>
           <w:text/>
         </w:sdtPr>
-        <w:sdtEndPr/>
         <w:sdtContent>
           <w:r>
             <w:rPr>
@@ -4759,7 +4745,7 @@
     </w:p>
     <w:p>
       <w:pPr>
-        <w:pStyle w:val="Prrafodelista"/>
+        <w:pStyle w:val="ListParagraph"/>
         <w:rPr>
           <w:rFonts w:asciiTheme="majorHAnsi" w:hAnsiTheme="majorHAnsi" w:cstheme="majorHAnsi"/>
         </w:rPr>
@@ -4793,7 +4779,6 @@
           <w15:appearance w15:val="hidden"/>
           <w:text/>
         </w:sdtPr>
-        <w:sdtEndPr/>
         <w:sdtContent>
           <w:r>
             <w:rPr>
@@ -4825,7 +4810,7 @@
     </w:p>
     <w:p>
       <w:pPr>
-        <w:pStyle w:val="Ttulo1"/>
+        <w:pStyle w:val="Heading1"/>
         <w:tabs>
           <w:tab w:val="left" w:pos="284"/>
         </w:tabs>
@@ -4843,7 +4828,7 @@
     </w:p>
     <w:p>
       <w:pPr>
-        <w:pStyle w:val="Ttulo2"/>
+        <w:pStyle w:val="Heading2"/>
         <w:rPr>
           <w:rFonts w:cstheme="majorHAnsi"/>
         </w:rPr>
@@ -4857,7 +4842,7 @@
     </w:p>
     <w:p>
       <w:pPr>
-        <w:pStyle w:val="Prrafodelista"/>
+        <w:pStyle w:val="ListParagraph"/>
         <w:rPr>
           <w:rStyle w:val="normaltextrun"/>
           <w:rFonts w:asciiTheme="majorHAnsi" w:hAnsiTheme="majorHAnsi" w:cstheme="majorHAnsi"/>
@@ -4873,7 +4858,7 @@
     </w:p>
     <w:p>
       <w:pPr>
-        <w:pStyle w:val="Prrafodelista"/>
+        <w:pStyle w:val="ListParagraph"/>
         <w:numPr>
           <w:ilvl w:val="0"/>
           <w:numId w:val="3"/>
@@ -4895,7 +4880,7 @@
     </w:p>
     <w:p>
       <w:pPr>
-        <w:pStyle w:val="Prrafodelista"/>
+        <w:pStyle w:val="ListParagraph"/>
         <w:numPr>
           <w:ilvl w:val="0"/>
           <w:numId w:val="3"/>
@@ -4944,13 +4929,24 @@
           <w15:appearance w15:val="hidden"/>
           <w:text/>
         </w:sdtPr>
-        <w:sdtEndPr/>
         <w:sdtContent>
           <w:r>
             <w:rPr>
               <w:rFonts w:asciiTheme="majorHAnsi" w:hAnsiTheme="majorHAnsi" w:cstheme="majorHAnsi"/>
             </w:rPr>
-            <w:t xml:space="preserve">    </w:t>
+            <w:t xml:space="preserve"> </w:t>
+          </w:r>
+          <w:r>
+            <w:rPr>
+              <w:rFonts w:asciiTheme="majorHAnsi" w:hAnsiTheme="majorHAnsi" w:cstheme="majorHAnsi"/>
+            </w:rPr>
+            <w:t>x</w:t>
+          </w:r>
+          <w:r>
+            <w:rPr>
+              <w:rFonts w:asciiTheme="majorHAnsi" w:hAnsiTheme="majorHAnsi" w:cstheme="majorHAnsi"/>
+            </w:rPr>
+            <w:t xml:space="preserve">  </w:t>
           </w:r>
         </w:sdtContent>
       </w:sdt>
@@ -4964,7 +4960,7 @@
     </w:p>
     <w:p>
       <w:pPr>
-        <w:pStyle w:val="Prrafodelista"/>
+        <w:pStyle w:val="ListParagraph"/>
         <w:rPr>
           <w:rFonts w:asciiTheme="majorHAnsi" w:hAnsiTheme="majorHAnsi" w:cstheme="majorHAnsi"/>
         </w:rPr>
@@ -5064,13 +5060,24 @@
           <w15:appearance w15:val="hidden"/>
           <w:text/>
         </w:sdtPr>
-        <w:sdtEndPr/>
         <w:sdtContent>
           <w:r>
             <w:rPr>
               <w:rFonts w:asciiTheme="majorHAnsi" w:hAnsiTheme="majorHAnsi" w:cstheme="majorHAnsi"/>
             </w:rPr>
-            <w:t xml:space="preserve">    </w:t>
+            <w:t xml:space="preserve"> </w:t>
+          </w:r>
+          <w:r>
+            <w:rPr>
+              <w:rFonts w:asciiTheme="majorHAnsi" w:hAnsiTheme="majorHAnsi" w:cstheme="majorHAnsi"/>
+            </w:rPr>
+            <w:t>x</w:t>
+          </w:r>
+          <w:r>
+            <w:rPr>
+              <w:rFonts w:asciiTheme="majorHAnsi" w:hAnsiTheme="majorHAnsi" w:cstheme="majorHAnsi"/>
+            </w:rPr>
+            <w:t xml:space="preserve">  </w:t>
           </w:r>
         </w:sdtContent>
       </w:sdt>
@@ -5084,7 +5091,7 @@
     </w:p>
     <w:p>
       <w:pPr>
-        <w:pStyle w:val="Ttulo2"/>
+        <w:pStyle w:val="Heading2"/>
         <w:rPr>
           <w:rFonts w:cstheme="majorHAnsi"/>
         </w:rPr>
@@ -5132,7 +5139,7 @@
     </w:p>
     <w:p>
       <w:pPr>
-        <w:pStyle w:val="Ttulo2"/>
+        <w:pStyle w:val="Heading2"/>
         <w:rPr>
           <w:rFonts w:cstheme="majorHAnsi"/>
         </w:rPr>
@@ -5180,7 +5187,7 @@
     </w:p>
     <w:p>
       <w:pPr>
-        <w:pStyle w:val="Ttulo2"/>
+        <w:pStyle w:val="Heading2"/>
         <w:rPr>
           <w:rFonts w:cstheme="majorHAnsi"/>
         </w:rPr>
@@ -5228,7 +5235,7 @@
     </w:p>
     <w:p>
       <w:pPr>
-        <w:pStyle w:val="Ttulo2"/>
+        <w:pStyle w:val="Heading2"/>
         <w:rPr>
           <w:rFonts w:cstheme="majorHAnsi"/>
         </w:rPr>
@@ -5242,7 +5249,7 @@
     </w:p>
     <w:p>
       <w:pPr>
-        <w:pStyle w:val="Prrafodelista"/>
+        <w:pStyle w:val="ListParagraph"/>
         <w:rPr>
           <w:rFonts w:asciiTheme="majorHAnsi" w:hAnsiTheme="majorHAnsi" w:cstheme="majorHAnsi"/>
         </w:rPr>
@@ -5276,13 +5283,24 @@
           <w15:appearance w15:val="hidden"/>
           <w:text/>
         </w:sdtPr>
-        <w:sdtEndPr/>
         <w:sdtContent>
           <w:r>
             <w:rPr>
               <w:rFonts w:asciiTheme="majorHAnsi" w:hAnsiTheme="majorHAnsi" w:cstheme="majorHAnsi"/>
             </w:rPr>
-            <w:t xml:space="preserve">    </w:t>
+            <w:t xml:space="preserve"> </w:t>
+          </w:r>
+          <w:r>
+            <w:rPr>
+              <w:rFonts w:asciiTheme="majorHAnsi" w:hAnsiTheme="majorHAnsi" w:cstheme="majorHAnsi"/>
+            </w:rPr>
+            <w:t>x</w:t>
+          </w:r>
+          <w:r>
+            <w:rPr>
+              <w:rFonts w:asciiTheme="majorHAnsi" w:hAnsiTheme="majorHAnsi" w:cstheme="majorHAnsi"/>
+            </w:rPr>
+            <w:t xml:space="preserve">  </w:t>
           </w:r>
         </w:sdtContent>
       </w:sdt>
@@ -5296,7 +5314,7 @@
     </w:p>
     <w:p>
       <w:pPr>
-        <w:pStyle w:val="Prrafodelista"/>
+        <w:pStyle w:val="ListParagraph"/>
         <w:rPr>
           <w:rFonts w:asciiTheme="majorHAnsi" w:hAnsiTheme="majorHAnsi" w:cstheme="majorHAnsi"/>
         </w:rPr>
@@ -5330,13 +5348,24 @@
           <w15:appearance w15:val="hidden"/>
           <w:text/>
         </w:sdtPr>
-        <w:sdtEndPr/>
         <w:sdtContent>
           <w:r>
             <w:rPr>
               <w:rFonts w:asciiTheme="majorHAnsi" w:hAnsiTheme="majorHAnsi" w:cstheme="majorHAnsi"/>
             </w:rPr>
-            <w:t xml:space="preserve">    </w:t>
+            <w:t xml:space="preserve"> </w:t>
+          </w:r>
+          <w:r>
+            <w:rPr>
+              <w:rFonts w:asciiTheme="majorHAnsi" w:hAnsiTheme="majorHAnsi" w:cstheme="majorHAnsi"/>
+            </w:rPr>
+            <w:t>x</w:t>
+          </w:r>
+          <w:r>
+            <w:rPr>
+              <w:rFonts w:asciiTheme="majorHAnsi" w:hAnsiTheme="majorHAnsi" w:cstheme="majorHAnsi"/>
+            </w:rPr>
+            <w:t xml:space="preserve">  </w:t>
           </w:r>
         </w:sdtContent>
       </w:sdt>
@@ -5350,7 +5379,7 @@
     </w:p>
     <w:p>
       <w:pPr>
-        <w:pStyle w:val="Prrafodelista"/>
+        <w:pStyle w:val="ListParagraph"/>
         <w:rPr>
           <w:rFonts w:asciiTheme="majorHAnsi" w:hAnsiTheme="majorHAnsi" w:cstheme="majorHAnsi"/>
         </w:rPr>
@@ -5392,13 +5421,24 @@
           <w15:appearance w15:val="hidden"/>
           <w:text/>
         </w:sdtPr>
-        <w:sdtEndPr/>
         <w:sdtContent>
           <w:r>
             <w:rPr>
               <w:rFonts w:asciiTheme="majorHAnsi" w:hAnsiTheme="majorHAnsi" w:cstheme="majorHAnsi"/>
             </w:rPr>
-            <w:t xml:space="preserve">    </w:t>
+            <w:t xml:space="preserve"> </w:t>
+          </w:r>
+          <w:r>
+            <w:rPr>
+              <w:rFonts w:asciiTheme="majorHAnsi" w:hAnsiTheme="majorHAnsi" w:cstheme="majorHAnsi"/>
+            </w:rPr>
+            <w:t>x</w:t>
+          </w:r>
+          <w:r>
+            <w:rPr>
+              <w:rFonts w:asciiTheme="majorHAnsi" w:hAnsiTheme="majorHAnsi" w:cstheme="majorHAnsi"/>
+            </w:rPr>
+            <w:t xml:space="preserve">  </w:t>
           </w:r>
         </w:sdtContent>
       </w:sdt>
@@ -5420,7 +5460,7 @@
     </w:p>
     <w:p>
       <w:pPr>
-        <w:pStyle w:val="Ttulo1"/>
+        <w:pStyle w:val="Heading1"/>
         <w:tabs>
           <w:tab w:val="left" w:pos="284"/>
         </w:tabs>
@@ -5438,7 +5478,7 @@
     </w:p>
     <w:p>
       <w:pPr>
-        <w:pStyle w:val="Ttulo2"/>
+        <w:pStyle w:val="Heading2"/>
         <w:rPr>
           <w:rFonts w:cstheme="majorHAnsi"/>
         </w:rPr>
@@ -5483,7 +5523,7 @@
     </w:p>
     <w:p>
       <w:pPr>
-        <w:pStyle w:val="Ttulo2"/>
+        <w:pStyle w:val="Heading2"/>
         <w:rPr>
           <w:rFonts w:cstheme="majorHAnsi"/>
         </w:rPr>
@@ -5497,7 +5537,7 @@
     </w:p>
     <w:p>
       <w:pPr>
-        <w:pStyle w:val="Prrafodelista"/>
+        <w:pStyle w:val="ListParagraph"/>
         <w:rPr>
           <w:rStyle w:val="eop"/>
           <w:rFonts w:asciiTheme="majorHAnsi" w:hAnsiTheme="majorHAnsi" w:cstheme="majorHAnsi"/>
@@ -5521,7 +5561,7 @@
     </w:p>
     <w:p>
       <w:pPr>
-        <w:pStyle w:val="Prrafodelista"/>
+        <w:pStyle w:val="ListParagraph"/>
         <w:numPr>
           <w:ilvl w:val="0"/>
           <w:numId w:val="3"/>
@@ -5543,7 +5583,7 @@
     </w:p>
     <w:p>
       <w:pPr>
-        <w:pStyle w:val="Prrafodelista"/>
+        <w:pStyle w:val="ListParagraph"/>
         <w:numPr>
           <w:ilvl w:val="0"/>
           <w:numId w:val="3"/>
@@ -5584,7 +5624,6 @@
           <w15:appearance w15:val="hidden"/>
           <w:text/>
         </w:sdtPr>
-        <w:sdtEndPr/>
         <w:sdtContent>
           <w:r>
             <w:rPr>
@@ -5604,7 +5643,7 @@
     </w:p>
     <w:p>
       <w:pPr>
-        <w:pStyle w:val="Prrafodelista"/>
+        <w:pStyle w:val="ListParagraph"/>
         <w:rPr>
           <w:rStyle w:val="eop"/>
           <w:rFonts w:asciiTheme="majorHAnsi" w:hAnsiTheme="majorHAnsi" w:cstheme="majorHAnsi"/>
@@ -5643,7 +5682,7 @@
     </w:p>
     <w:p>
       <w:pPr>
-        <w:pStyle w:val="Prrafodelista"/>
+        <w:pStyle w:val="ListParagraph"/>
         <w:numPr>
           <w:ilvl w:val="0"/>
           <w:numId w:val="3"/>
@@ -5697,7 +5736,6 @@
           <w15:appearance w15:val="hidden"/>
           <w:text/>
         </w:sdtPr>
-        <w:sdtEndPr/>
         <w:sdtContent>
           <w:r>
             <w:rPr>
@@ -5717,7 +5755,7 @@
     </w:p>
     <w:p>
       <w:pPr>
-        <w:pStyle w:val="Prrafodelista"/>
+        <w:pStyle w:val="ListParagraph"/>
         <w:rPr>
           <w:rStyle w:val="eop"/>
           <w:rFonts w:asciiTheme="majorHAnsi" w:hAnsiTheme="majorHAnsi" w:cstheme="majorHAnsi"/>
@@ -5756,7 +5794,7 @@
     </w:p>
     <w:p>
       <w:pPr>
-        <w:pStyle w:val="Prrafodelista"/>
+        <w:pStyle w:val="ListParagraph"/>
         <w:numPr>
           <w:ilvl w:val="0"/>
           <w:numId w:val="3"/>
@@ -5817,7 +5855,6 @@
           <w15:appearance w15:val="hidden"/>
           <w:text/>
         </w:sdtPr>
-        <w:sdtEndPr/>
         <w:sdtContent>
           <w:r>
             <w:rPr>
@@ -5837,7 +5874,7 @@
     </w:p>
     <w:p>
       <w:pPr>
-        <w:pStyle w:val="Prrafodelista"/>
+        <w:pStyle w:val="ListParagraph"/>
         <w:rPr>
           <w:rStyle w:val="eop"/>
           <w:rFonts w:asciiTheme="majorHAnsi" w:hAnsiTheme="majorHAnsi" w:cstheme="majorHAnsi"/>
@@ -5876,7 +5913,7 @@
     </w:p>
     <w:p>
       <w:pPr>
-        <w:pStyle w:val="Prrafodelista"/>
+        <w:pStyle w:val="ListParagraph"/>
         <w:numPr>
           <w:ilvl w:val="0"/>
           <w:numId w:val="3"/>
@@ -5937,7 +5974,6 @@
           <w15:appearance w15:val="hidden"/>
           <w:text/>
         </w:sdtPr>
-        <w:sdtEndPr/>
         <w:sdtContent>
           <w:r>
             <w:rPr>
@@ -5957,7 +5993,7 @@
     </w:p>
     <w:p>
       <w:pPr>
-        <w:pStyle w:val="Prrafodelista"/>
+        <w:pStyle w:val="ListParagraph"/>
         <w:rPr>
           <w:rStyle w:val="eop"/>
           <w:rFonts w:asciiTheme="majorHAnsi" w:hAnsiTheme="majorHAnsi" w:cstheme="majorHAnsi"/>
@@ -5996,7 +6032,7 @@
     </w:p>
     <w:p>
       <w:pPr>
-        <w:pStyle w:val="Prrafodelista"/>
+        <w:pStyle w:val="ListParagraph"/>
         <w:numPr>
           <w:ilvl w:val="0"/>
           <w:numId w:val="3"/>
@@ -6042,7 +6078,7 @@
     </w:p>
     <w:p>
       <w:pPr>
-        <w:pStyle w:val="Prrafodelista"/>
+        <w:pStyle w:val="ListParagraph"/>
         <w:numPr>
           <w:ilvl w:val="0"/>
           <w:numId w:val="3"/>
@@ -6107,7 +6143,6 @@
           <w15:appearance w15:val="hidden"/>
           <w:text/>
         </w:sdtPr>
-        <w:sdtEndPr/>
         <w:sdtContent>
           <w:r>
             <w:rPr>
@@ -6128,7 +6163,7 @@
     <w:bookmarkEnd w:id="4"/>
     <w:p>
       <w:pPr>
-        <w:pStyle w:val="Prrafodelista"/>
+        <w:pStyle w:val="ListParagraph"/>
         <w:rPr>
           <w:rStyle w:val="eop"/>
           <w:rFonts w:asciiTheme="majorHAnsi" w:hAnsiTheme="majorHAnsi" w:cstheme="majorHAnsi"/>
@@ -6167,7 +6202,7 @@
     </w:p>
     <w:p>
       <w:pPr>
-        <w:pStyle w:val="Prrafodelista"/>
+        <w:pStyle w:val="ListParagraph"/>
         <w:numPr>
           <w:ilvl w:val="0"/>
           <w:numId w:val="3"/>
@@ -6204,7 +6239,7 @@
     </w:p>
     <w:p>
       <w:pPr>
-        <w:pStyle w:val="Prrafodelista"/>
+        <w:pStyle w:val="ListParagraph"/>
         <w:numPr>
           <w:ilvl w:val="0"/>
           <w:numId w:val="3"/>
@@ -6276,7 +6311,6 @@
           <w15:appearance w15:val="hidden"/>
           <w:text/>
         </w:sdtPr>
-        <w:sdtEndPr/>
         <w:sdtContent>
           <w:r>
             <w:rPr>
@@ -6297,7 +6331,7 @@
     <w:bookmarkEnd w:id="5"/>
     <w:p>
       <w:pPr>
-        <w:pStyle w:val="Prrafodelista"/>
+        <w:pStyle w:val="ListParagraph"/>
         <w:rPr>
           <w:rFonts w:asciiTheme="majorHAnsi" w:hAnsiTheme="majorHAnsi" w:cstheme="majorHAnsi"/>
         </w:rPr>
@@ -6387,7 +6421,6 @@
           <w15:appearance w15:val="hidden"/>
           <w:text/>
         </w:sdtPr>
-        <w:sdtEndPr/>
         <w:sdtContent>
           <w:r>
             <w:rPr>
@@ -6407,7 +6440,7 @@
     </w:p>
     <w:p>
       <w:pPr>
-        <w:pStyle w:val="Ttulo2"/>
+        <w:pStyle w:val="Heading2"/>
         <w:rPr>
           <w:rFonts w:cstheme="majorHAnsi"/>
         </w:rPr>
@@ -6421,7 +6454,7 @@
     </w:p>
     <w:p>
       <w:pPr>
-        <w:pStyle w:val="Prrafodelista"/>
+        <w:pStyle w:val="ListParagraph"/>
         <w:rPr>
           <w:rStyle w:val="eop"/>
           <w:rFonts w:asciiTheme="majorHAnsi" w:hAnsiTheme="majorHAnsi" w:cstheme="majorHAnsi"/>
@@ -6465,7 +6498,6 @@
           <w15:appearance w15:val="hidden"/>
           <w:text/>
         </w:sdtPr>
-        <w:sdtEndPr/>
         <w:sdtContent>
           <w:r>
             <w:rPr>
@@ -6485,7 +6517,7 @@
     </w:p>
     <w:p>
       <w:pPr>
-        <w:pStyle w:val="Prrafodelista"/>
+        <w:pStyle w:val="ListParagraph"/>
         <w:rPr>
           <w:rFonts w:asciiTheme="majorHAnsi" w:hAnsiTheme="majorHAnsi" w:cstheme="majorHAnsi"/>
         </w:rPr>
@@ -6689,7 +6721,6 @@
           <w15:appearance w15:val="hidden"/>
           <w:text/>
         </w:sdtPr>
-        <w:sdtEndPr/>
         <w:sdtContent>
           <w:r>
             <w:rPr>
@@ -6711,7 +6742,7 @@
     </w:p>
     <w:p>
       <w:pPr>
-        <w:pStyle w:val="Ttulo2"/>
+        <w:pStyle w:val="Heading2"/>
         <w:rPr>
           <w:rFonts w:cstheme="majorHAnsi"/>
         </w:rPr>
@@ -6759,7 +6790,7 @@
     </w:p>
     <w:p>
       <w:pPr>
-        <w:pStyle w:val="Ttulo2"/>
+        <w:pStyle w:val="Heading2"/>
         <w:rPr>
           <w:rFonts w:cstheme="majorHAnsi"/>
         </w:rPr>
@@ -6773,7 +6804,7 @@
     </w:p>
     <w:p>
       <w:pPr>
-        <w:pStyle w:val="Prrafodelista"/>
+        <w:pStyle w:val="ListParagraph"/>
         <w:rPr>
           <w:rFonts w:asciiTheme="majorHAnsi" w:hAnsiTheme="majorHAnsi" w:cstheme="majorHAnsi"/>
         </w:rPr>
@@ -6807,7 +6838,6 @@
           <w15:appearance w15:val="hidden"/>
           <w:text/>
         </w:sdtPr>
-        <w:sdtEndPr/>
         <w:sdtContent>
           <w:r>
             <w:rPr>
@@ -6827,7 +6857,7 @@
     </w:p>
     <w:p>
       <w:pPr>
-        <w:pStyle w:val="Prrafodelista"/>
+        <w:pStyle w:val="ListParagraph"/>
         <w:rPr>
           <w:rFonts w:asciiTheme="majorHAnsi" w:hAnsiTheme="majorHAnsi" w:cstheme="majorHAnsi"/>
         </w:rPr>
@@ -6862,7 +6892,6 @@
           <w15:appearance w15:val="hidden"/>
           <w:text/>
         </w:sdtPr>
-        <w:sdtEndPr/>
         <w:sdtContent>
           <w:r>
             <w:rPr>
@@ -6882,7 +6911,7 @@
     </w:p>
     <w:p>
       <w:pPr>
-        <w:pStyle w:val="Prrafodelista"/>
+        <w:pStyle w:val="ListParagraph"/>
         <w:rPr>
           <w:rFonts w:asciiTheme="majorHAnsi" w:hAnsiTheme="majorHAnsi" w:cstheme="majorHAnsi"/>
         </w:rPr>
@@ -6917,7 +6946,6 @@
           <w15:appearance w15:val="hidden"/>
           <w:text/>
         </w:sdtPr>
-        <w:sdtEndPr/>
         <w:sdtContent>
           <w:r>
             <w:rPr>
@@ -6943,7 +6971,7 @@
     </w:p>
     <w:p>
       <w:pPr>
-        <w:pStyle w:val="Ttulo1"/>
+        <w:pStyle w:val="Heading1"/>
         <w:tabs>
           <w:tab w:val="left" w:pos="284"/>
         </w:tabs>
@@ -6961,7 +6989,7 @@
     </w:p>
     <w:p>
       <w:pPr>
-        <w:pStyle w:val="Ttulo2"/>
+        <w:pStyle w:val="Heading2"/>
         <w:rPr>
           <w:rFonts w:cstheme="majorHAnsi"/>
         </w:rPr>
@@ -7009,7 +7037,7 @@
     </w:p>
     <w:p>
       <w:pPr>
-        <w:pStyle w:val="Ttulo2"/>
+        <w:pStyle w:val="Heading2"/>
         <w:rPr>
           <w:rFonts w:cstheme="majorHAnsi"/>
         </w:rPr>
@@ -7057,7 +7085,7 @@
     </w:p>
     <w:p>
       <w:pPr>
-        <w:pStyle w:val="Ttulo2"/>
+        <w:pStyle w:val="Heading2"/>
         <w:rPr>
           <w:rFonts w:cstheme="majorHAnsi"/>
         </w:rPr>
@@ -7105,7 +7133,7 @@
     </w:p>
     <w:p>
       <w:pPr>
-        <w:pStyle w:val="Ttulo2"/>
+        <w:pStyle w:val="Heading2"/>
         <w:rPr>
           <w:rFonts w:cstheme="majorHAnsi"/>
         </w:rPr>
@@ -7153,7 +7181,7 @@
     </w:p>
     <w:p>
       <w:pPr>
-        <w:pStyle w:val="Ttulo2"/>
+        <w:pStyle w:val="Heading2"/>
         <w:rPr>
           <w:rFonts w:cstheme="majorHAnsi"/>
         </w:rPr>
@@ -7167,7 +7195,7 @@
     </w:p>
     <w:p>
       <w:pPr>
-        <w:pStyle w:val="Prrafodelista"/>
+        <w:pStyle w:val="ListParagraph"/>
         <w:rPr>
           <w:rStyle w:val="normaltextrun"/>
           <w:rFonts w:asciiTheme="majorHAnsi" w:hAnsiTheme="majorHAnsi" w:cstheme="majorHAnsi"/>
@@ -7202,7 +7230,6 @@
           <w15:appearance w15:val="hidden"/>
           <w:text/>
         </w:sdtPr>
-        <w:sdtEndPr/>
         <w:sdtContent>
           <w:r>
             <w:rPr>
@@ -7222,7 +7249,7 @@
     </w:p>
     <w:p>
       <w:pPr>
-        <w:pStyle w:val="Prrafodelista"/>
+        <w:pStyle w:val="ListParagraph"/>
         <w:rPr>
           <w:rFonts w:asciiTheme="majorHAnsi" w:hAnsiTheme="majorHAnsi" w:cstheme="majorHAnsi"/>
         </w:rPr>
@@ -7256,7 +7283,6 @@
           <w15:appearance w15:val="hidden"/>
           <w:text/>
         </w:sdtPr>
-        <w:sdtEndPr/>
         <w:sdtContent>
           <w:r>
             <w:rPr>
@@ -7292,7 +7318,7 @@
 </file>
 
 <file path=word/numbering.xml><?xml version="1.0" encoding="utf-8"?>
-<w:numbering xmlns:wpc="http://schemas.microsoft.com/office/word/2010/wordprocessingCanvas" xmlns:cx="http://schemas.microsoft.com/office/drawing/2014/chartex" xmlns:cx1="http://schemas.microsoft.com/office/drawing/2015/9/8/chartex" xmlns:cx2="http://schemas.microsoft.com/office/drawing/2015/10/21/chartex" xmlns:cx3="http://schemas.microsoft.com/office/drawing/2016/5/9/chartex" xmlns:cx4="http://schemas.microsoft.com/office/drawing/2016/5/10/chartex" xmlns:cx5="http://schemas.microsoft.com/office/drawing/2016/5/11/chartex" xmlns:cx6="http://schemas.microsoft.com/office/drawing/2016/5/12/chartex" xmlns:cx7="http://schemas.microsoft.com/office/drawing/2016/5/13/chartex" xmlns:cx8="http://schemas.microsoft.com/office/drawing/2016/5/14/chartex" xmlns:mc="http://schemas.openxmlformats.org/markup-compatibility/2006" xmlns:aink="http://schemas.microsoft.com/office/drawing/2016/ink" xmlns:am3d="http://schemas.microsoft.com/office/drawing/2017/model3d" xmlns:o="urn:schemas-microsoft-com:office:office" xmlns:r="http://schemas.openxmlformats.org/officeDocument/2006/relationships" xmlns:m="http://schemas.openxmlformats.org/officeDocument/2006/math" xmlns:v="urn:schemas-microsoft-com:vml" xmlns:wp14="http://schemas.microsoft.com/office/word/2010/wordprocessingDrawing" xmlns:wp="http://schemas.openxmlformats.org/drawingml/2006/wordprocessingDrawing" xmlns:w10="urn:schemas-microsoft-com:office:word" xmlns:w="http://schemas.openxmlformats.org/wordprocessingml/2006/main" xmlns:w14="http://schemas.microsoft.com/office/word/2010/wordml" xmlns:w15="http://schemas.microsoft.com/office/word/2012/wordml" xmlns:w16cex="http://schemas.microsoft.com/office/word/2018/wordml/cex" xmlns:w16cid="http://schemas.microsoft.com/office/word/2016/wordml/cid" xmlns:w16="http://schemas.microsoft.com/office/word/2018/wordml" xmlns:w16sdtdh="http://schemas.microsoft.com/office/word/2020/wordml/sdtdatahash" xmlns:w16se="http://schemas.microsoft.com/office/word/2015/wordml/symex" xmlns:wpg="http://schemas.microsoft.com/office/word/2010/wordprocessingGroup" xmlns:wpi="http://schemas.microsoft.com/office/word/2010/wordprocessingInk" xmlns:wne="http://schemas.microsoft.com/office/word/2006/wordml" xmlns:wps="http://schemas.microsoft.com/office/word/2010/wordprocessingShape" mc:Ignorable="w14 w15 w16se w16cid w16 w16cex w16sdtdh wp14">
+<w:numbering xmlns:wpc="http://schemas.microsoft.com/office/word/2010/wordprocessingCanvas" xmlns:cx="http://schemas.microsoft.com/office/drawing/2014/chartex" xmlns:cx1="http://schemas.microsoft.com/office/drawing/2015/9/8/chartex" xmlns:cx2="http://schemas.microsoft.com/office/drawing/2015/10/21/chartex" xmlns:cx3="http://schemas.microsoft.com/office/drawing/2016/5/9/chartex" xmlns:cx4="http://schemas.microsoft.com/office/drawing/2016/5/10/chartex" xmlns:cx5="http://schemas.microsoft.com/office/drawing/2016/5/11/chartex" xmlns:cx6="http://schemas.microsoft.com/office/drawing/2016/5/12/chartex" xmlns:cx7="http://schemas.microsoft.com/office/drawing/2016/5/13/chartex" xmlns:cx8="http://schemas.microsoft.com/office/drawing/2016/5/14/chartex" xmlns:mc="http://schemas.openxmlformats.org/markup-compatibility/2006" xmlns:aink="http://schemas.microsoft.com/office/drawing/2016/ink" xmlns:am3d="http://schemas.microsoft.com/office/drawing/2017/model3d" xmlns:o="urn:schemas-microsoft-com:office:office" xmlns:oel="http://schemas.microsoft.com/office/2019/extlst" xmlns:r="http://schemas.openxmlformats.org/officeDocument/2006/relationships" xmlns:m="http://schemas.openxmlformats.org/officeDocument/2006/math" xmlns:v="urn:schemas-microsoft-com:vml" xmlns:wp14="http://schemas.microsoft.com/office/word/2010/wordprocessingDrawing" xmlns:wp="http://schemas.openxmlformats.org/drawingml/2006/wordprocessingDrawing" xmlns:w10="urn:schemas-microsoft-com:office:word" xmlns:w="http://schemas.openxmlformats.org/wordprocessingml/2006/main" xmlns:w14="http://schemas.microsoft.com/office/word/2010/wordml" xmlns:w15="http://schemas.microsoft.com/office/word/2012/wordml" xmlns:w16cex="http://schemas.microsoft.com/office/word/2018/wordml/cex" xmlns:w16cid="http://schemas.microsoft.com/office/word/2016/wordml/cid" xmlns:w16="http://schemas.microsoft.com/office/word/2018/wordml" xmlns:w16sdtdh="http://schemas.microsoft.com/office/word/2020/wordml/sdtdatahash" xmlns:w16se="http://schemas.microsoft.com/office/word/2015/wordml/symex" xmlns:wpg="http://schemas.microsoft.com/office/word/2010/wordprocessingGroup" xmlns:wpi="http://schemas.microsoft.com/office/word/2010/wordprocessingInk" xmlns:wne="http://schemas.microsoft.com/office/word/2006/wordml" xmlns:wps="http://schemas.microsoft.com/office/word/2010/wordprocessingShape" mc:Ignorable="w14 w15 w16se w16cid w16 w16cex w16sdtdh wp14">
   <w:abstractNum w:abstractNumId="0" w15:restartNumberingAfterBreak="0">
     <w:nsid w:val="3C204ED6"/>
     <w:multiLevelType w:val="hybridMultilevel"/>
@@ -7393,7 +7419,7 @@
     <w:lvl w:ilvl="0" w:tplc="C2C8213C">
       <w:start w:val="1"/>
       <w:numFmt w:val="decimal"/>
-      <w:pStyle w:val="Prrafodelista"/>
+      <w:pStyle w:val="ListParagraph"/>
       <w:lvlText w:val="%1)"/>
       <w:lvlJc w:val="left"/>
       <w:pPr>
@@ -7633,13 +7659,13 @@
       </w:rPr>
     </w:lvl>
   </w:abstractNum>
-  <w:num w:numId="1">
+  <w:num w:numId="1" w16cid:durableId="822740155">
     <w:abstractNumId w:val="1"/>
   </w:num>
-  <w:num w:numId="2">
+  <w:num w:numId="2" w16cid:durableId="812871064">
     <w:abstractNumId w:val="0"/>
   </w:num>
-  <w:num w:numId="3">
+  <w:num w:numId="3" w16cid:durableId="1233469910">
     <w:abstractNumId w:val="2"/>
   </w:num>
 </w:numbering>
@@ -8054,11 +8080,11 @@
       <w:szCs w:val="24"/>
     </w:rPr>
   </w:style>
-  <w:style w:type="paragraph" w:styleId="Ttulo1">
+  <w:style w:type="paragraph" w:styleId="Heading1">
     <w:name w:val="heading 1"/>
     <w:basedOn w:val="Normal"/>
     <w:next w:val="Normal"/>
-    <w:link w:val="Ttulo1Car"/>
+    <w:link w:val="Heading1Char"/>
     <w:uiPriority w:val="9"/>
     <w:qFormat/>
     <w:rsid w:val="00A64124"/>
@@ -8087,11 +8113,11 @@
       <w14:ligatures w14:val="none"/>
     </w:rPr>
   </w:style>
-  <w:style w:type="paragraph" w:styleId="Ttulo2">
+  <w:style w:type="paragraph" w:styleId="Heading2">
     <w:name w:val="heading 2"/>
     <w:basedOn w:val="Normal"/>
     <w:next w:val="Normal"/>
-    <w:link w:val="Ttulo2Car"/>
+    <w:link w:val="Heading2Char"/>
     <w:uiPriority w:val="9"/>
     <w:unhideWhenUsed/>
     <w:qFormat/>
@@ -8117,13 +8143,13 @@
       <w14:ligatures w14:val="none"/>
     </w:rPr>
   </w:style>
-  <w:style w:type="character" w:default="1" w:styleId="Fuentedeprrafopredeter">
+  <w:style w:type="character" w:default="1" w:styleId="DefaultParagraphFont">
     <w:name w:val="Default Paragraph Font"/>
     <w:uiPriority w:val="1"/>
     <w:semiHidden/>
     <w:unhideWhenUsed/>
   </w:style>
-  <w:style w:type="table" w:default="1" w:styleId="Tablanormal">
+  <w:style w:type="table" w:default="1" w:styleId="TableNormal">
     <w:name w:val="Normal Table"/>
     <w:uiPriority w:val="99"/>
     <w:semiHidden/>
@@ -8138,16 +8164,16 @@
       </w:tblCellMar>
     </w:tblPr>
   </w:style>
-  <w:style w:type="numbering" w:default="1" w:styleId="Sinlista">
+  <w:style w:type="numbering" w:default="1" w:styleId="NoList">
     <w:name w:val="No List"/>
     <w:uiPriority w:val="99"/>
     <w:semiHidden/>
     <w:unhideWhenUsed/>
   </w:style>
-  <w:style w:type="character" w:customStyle="1" w:styleId="Ttulo1Car">
-    <w:name w:val="Título 1 Car"/>
-    <w:basedOn w:val="Fuentedeprrafopredeter"/>
-    <w:link w:val="Ttulo1"/>
+  <w:style w:type="character" w:customStyle="1" w:styleId="Heading1Char">
+    <w:name w:val="Heading 1 Char"/>
+    <w:basedOn w:val="DefaultParagraphFont"/>
+    <w:link w:val="Heading1"/>
     <w:uiPriority w:val="9"/>
     <w:rsid w:val="00A64124"/>
     <w:rPr>
@@ -8161,10 +8187,10 @@
       <w14:ligatures w14:val="none"/>
     </w:rPr>
   </w:style>
-  <w:style w:type="character" w:customStyle="1" w:styleId="Ttulo2Car">
-    <w:name w:val="Título 2 Car"/>
-    <w:basedOn w:val="Fuentedeprrafopredeter"/>
-    <w:link w:val="Ttulo2"/>
+  <w:style w:type="character" w:customStyle="1" w:styleId="Heading2Char">
+    <w:name w:val="Heading 2 Char"/>
+    <w:basedOn w:val="DefaultParagraphFont"/>
+    <w:link w:val="Heading2"/>
     <w:uiPriority w:val="9"/>
     <w:rsid w:val="00A64124"/>
     <w:rPr>
@@ -8194,15 +8220,15 @@
   </w:style>
   <w:style w:type="character" w:customStyle="1" w:styleId="normaltextrun">
     <w:name w:val="normaltextrun"/>
-    <w:basedOn w:val="Fuentedeprrafopredeter"/>
+    <w:basedOn w:val="DefaultParagraphFont"/>
     <w:rsid w:val="00A64124"/>
   </w:style>
   <w:style w:type="character" w:customStyle="1" w:styleId="eop">
     <w:name w:val="eop"/>
-    <w:basedOn w:val="Fuentedeprrafopredeter"/>
+    <w:basedOn w:val="DefaultParagraphFont"/>
     <w:rsid w:val="00A64124"/>
   </w:style>
-  <w:style w:type="paragraph" w:styleId="Prrafodelista">
+  <w:style w:type="paragraph" w:styleId="ListParagraph">
     <w:name w:val="List Paragraph"/>
     <w:basedOn w:val="Normal"/>
     <w:uiPriority w:val="34"/>
@@ -8271,7 +8297,7 @@
   </w:style>
   <w:style w:type="paragraph" w:customStyle="1" w:styleId="Prrafodesublista">
     <w:name w:val="Párrafo de sublista"/>
-    <w:basedOn w:val="Prrafodelista"/>
+    <w:basedOn w:val="ListParagraph"/>
     <w:qFormat/>
     <w:rsid w:val="00A64124"/>
     <w:pPr>
@@ -8288,7 +8314,7 @@
       <w:rFonts w:eastAsia="Courier New" w:cs="Courier New"/>
     </w:rPr>
   </w:style>
-  <w:style w:type="paragraph" w:styleId="Sinespaciado">
+  <w:style w:type="paragraph" w:styleId="NoSpacing">
     <w:name w:val="No Spacing"/>
     <w:uiPriority w:val="1"/>
     <w:qFormat/>
@@ -8307,7 +8333,7 @@
 </file>
 
 <file path=word/glossary/document.xml><?xml version="1.0" encoding="utf-8"?>
-<w:glossaryDocument xmlns:wpc="http://schemas.microsoft.com/office/word/2010/wordprocessingCanvas" xmlns:cx="http://schemas.microsoft.com/office/drawing/2014/chartex" xmlns:cx1="http://schemas.microsoft.com/office/drawing/2015/9/8/chartex" xmlns:cx2="http://schemas.microsoft.com/office/drawing/2015/10/21/chartex" xmlns:cx3="http://schemas.microsoft.com/office/drawing/2016/5/9/chartex" xmlns:cx4="http://schemas.microsoft.com/office/drawing/2016/5/10/chartex" xmlns:cx5="http://schemas.microsoft.com/office/drawing/2016/5/11/chartex" xmlns:cx6="http://schemas.microsoft.com/office/drawing/2016/5/12/chartex" xmlns:cx7="http://schemas.microsoft.com/office/drawing/2016/5/13/chartex" xmlns:cx8="http://schemas.microsoft.com/office/drawing/2016/5/14/chartex" xmlns:mc="http://schemas.openxmlformats.org/markup-compatibility/2006" xmlns:aink="http://schemas.microsoft.com/office/drawing/2016/ink" xmlns:am3d="http://schemas.microsoft.com/office/drawing/2017/model3d" xmlns:o="urn:schemas-microsoft-com:office:office" xmlns:r="http://schemas.openxmlformats.org/officeDocument/2006/relationships" xmlns:m="http://schemas.openxmlformats.org/officeDocument/2006/math" xmlns:v="urn:schemas-microsoft-com:vml" xmlns:wp14="http://schemas.microsoft.com/office/word/2010/wordprocessingDrawing" xmlns:wp="http://schemas.openxmlformats.org/drawingml/2006/wordprocessingDrawing" xmlns:w10="urn:schemas-microsoft-com:office:word" xmlns:w="http://schemas.openxmlformats.org/wordprocessingml/2006/main" xmlns:w14="http://schemas.microsoft.com/office/word/2010/wordml" xmlns:w15="http://schemas.microsoft.com/office/word/2012/wordml" xmlns:w16cex="http://schemas.microsoft.com/office/word/2018/wordml/cex" xmlns:w16cid="http://schemas.microsoft.com/office/word/2016/wordml/cid" xmlns:w16="http://schemas.microsoft.com/office/word/2018/wordml" xmlns:w16sdtdh="http://schemas.microsoft.com/office/word/2020/wordml/sdtdatahash" xmlns:w16se="http://schemas.microsoft.com/office/word/2015/wordml/symex" xmlns:wpg="http://schemas.microsoft.com/office/word/2010/wordprocessingGroup" xmlns:wpi="http://schemas.microsoft.com/office/word/2010/wordprocessingInk" xmlns:wne="http://schemas.microsoft.com/office/word/2006/wordml" xmlns:wps="http://schemas.microsoft.com/office/word/2010/wordprocessingShape" mc:Ignorable="w14 w15 w16se w16cid w16 w16cex w16sdtdh wp14">
+<w:glossaryDocument xmlns:wpc="http://schemas.microsoft.com/office/word/2010/wordprocessingCanvas" xmlns:cx="http://schemas.microsoft.com/office/drawing/2014/chartex" xmlns:cx1="http://schemas.microsoft.com/office/drawing/2015/9/8/chartex" xmlns:cx2="http://schemas.microsoft.com/office/drawing/2015/10/21/chartex" xmlns:cx3="http://schemas.microsoft.com/office/drawing/2016/5/9/chartex" xmlns:cx4="http://schemas.microsoft.com/office/drawing/2016/5/10/chartex" xmlns:cx5="http://schemas.microsoft.com/office/drawing/2016/5/11/chartex" xmlns:cx6="http://schemas.microsoft.com/office/drawing/2016/5/12/chartex" xmlns:cx7="http://schemas.microsoft.com/office/drawing/2016/5/13/chartex" xmlns:cx8="http://schemas.microsoft.com/office/drawing/2016/5/14/chartex" xmlns:mc="http://schemas.openxmlformats.org/markup-compatibility/2006" xmlns:aink="http://schemas.microsoft.com/office/drawing/2016/ink" xmlns:am3d="http://schemas.microsoft.com/office/drawing/2017/model3d" xmlns:o="urn:schemas-microsoft-com:office:office" xmlns:oel="http://schemas.microsoft.com/office/2019/extlst" xmlns:r="http://schemas.openxmlformats.org/officeDocument/2006/relationships" xmlns:m="http://schemas.openxmlformats.org/officeDocument/2006/math" xmlns:v="urn:schemas-microsoft-com:vml" xmlns:wp14="http://schemas.microsoft.com/office/word/2010/wordprocessingDrawing" xmlns:wp="http://schemas.openxmlformats.org/drawingml/2006/wordprocessingDrawing" xmlns:w10="urn:schemas-microsoft-com:office:word" xmlns:w="http://schemas.openxmlformats.org/wordprocessingml/2006/main" xmlns:w14="http://schemas.microsoft.com/office/word/2010/wordml" xmlns:w15="http://schemas.microsoft.com/office/word/2012/wordml" xmlns:w16cex="http://schemas.microsoft.com/office/word/2018/wordml/cex" xmlns:w16cid="http://schemas.microsoft.com/office/word/2016/wordml/cid" xmlns:w16="http://schemas.microsoft.com/office/word/2018/wordml" xmlns:w16sdtdh="http://schemas.microsoft.com/office/word/2020/wordml/sdtdatahash" xmlns:w16se="http://schemas.microsoft.com/office/word/2015/wordml/symex" xmlns:wpg="http://schemas.microsoft.com/office/word/2010/wordprocessingGroup" xmlns:wpi="http://schemas.microsoft.com/office/word/2010/wordprocessingInk" xmlns:wne="http://schemas.microsoft.com/office/word/2006/wordml" xmlns:wps="http://schemas.microsoft.com/office/word/2010/wordprocessingShape" mc:Ignorable="w14 w15 w16se w16cid w16 w16cex w16sdtdh wp14">
   <w:docParts>
     <w:docPart>
       <w:docPartPr>
@@ -8331,7 +8357,7 @@
           </w:pPr>
           <w:r>
             <w:rPr>
-              <w:rStyle w:val="Textodelmarcadordeposicin"/>
+              <w:rStyle w:val="PlaceholderText"/>
             </w:rPr>
             <w:t>Haga clic o pulse aquí para escribir texto.</w:t>
           </w:r>
@@ -8360,7 +8386,7 @@
           </w:pPr>
           <w:r>
             <w:rPr>
-              <w:rStyle w:val="Textodelmarcadordeposicin"/>
+              <w:rStyle w:val="PlaceholderText"/>
             </w:rPr>
             <w:t>Haga clic o pulse aquí para escribir texto.</w:t>
           </w:r>
@@ -8389,7 +8415,7 @@
           </w:pPr>
           <w:r>
             <w:rPr>
-              <w:rStyle w:val="Textodelmarcadordeposicin"/>
+              <w:rStyle w:val="PlaceholderText"/>
             </w:rPr>
             <w:t>Haga clic o pulse aquí para escribir texto.</w:t>
           </w:r>
@@ -8418,7 +8444,7 @@
           </w:pPr>
           <w:r>
             <w:rPr>
-              <w:rStyle w:val="Textodelmarcadordeposicin"/>
+              <w:rStyle w:val="PlaceholderText"/>
             </w:rPr>
             <w:t>Haga clic o pulse aquí para escribir texto.</w:t>
           </w:r>
@@ -8447,7 +8473,7 @@
           </w:pPr>
           <w:r>
             <w:rPr>
-              <w:rStyle w:val="Textodelmarcadordeposicin"/>
+              <w:rStyle w:val="PlaceholderText"/>
             </w:rPr>
             <w:t>Haga clic o pulse aquí para escribir texto.</w:t>
           </w:r>
@@ -8476,7 +8502,7 @@
           </w:pPr>
           <w:r>
             <w:rPr>
-              <w:rStyle w:val="Textodelmarcadordeposicin"/>
+              <w:rStyle w:val="PlaceholderText"/>
             </w:rPr>
             <w:t>Haga clic o pulse aquí para escribir texto.</w:t>
           </w:r>
@@ -8505,7 +8531,7 @@
           </w:pPr>
           <w:r>
             <w:rPr>
-              <w:rStyle w:val="Textodelmarcadordeposicin"/>
+              <w:rStyle w:val="PlaceholderText"/>
             </w:rPr>
             <w:t>Haga clic o pulse aquí para escribir texto.</w:t>
           </w:r>
@@ -8534,7 +8560,7 @@
           </w:pPr>
           <w:r>
             <w:rPr>
-              <w:rStyle w:val="Textodelmarcadordeposicin"/>
+              <w:rStyle w:val="PlaceholderText"/>
             </w:rPr>
             <w:t>Haga clic o pulse aquí para escribir texto.</w:t>
           </w:r>
@@ -8563,7 +8589,7 @@
           </w:pPr>
           <w:r>
             <w:rPr>
-              <w:rStyle w:val="Textodelmarcadordeposicin"/>
+              <w:rStyle w:val="PlaceholderText"/>
             </w:rPr>
             <w:t>Haga clic o pulse aquí para escribir texto.</w:t>
           </w:r>
@@ -8592,7 +8618,7 @@
           </w:pPr>
           <w:r>
             <w:rPr>
-              <w:rStyle w:val="Textodelmarcadordeposicin"/>
+              <w:rStyle w:val="PlaceholderText"/>
             </w:rPr>
             <w:t>Haga clic o pulse aquí para escribir texto.</w:t>
           </w:r>
@@ -8621,7 +8647,7 @@
           </w:pPr>
           <w:r>
             <w:rPr>
-              <w:rStyle w:val="Textodelmarcadordeposicin"/>
+              <w:rStyle w:val="PlaceholderText"/>
             </w:rPr>
             <w:t>Haga clic o pulse aquí para escribir texto.</w:t>
           </w:r>
@@ -8650,7 +8676,7 @@
           </w:pPr>
           <w:r>
             <w:rPr>
-              <w:rStyle w:val="Textodelmarcadordeposicin"/>
+              <w:rStyle w:val="PlaceholderText"/>
             </w:rPr>
             <w:t>Haga clic o pulse aquí para escribir texto.</w:t>
           </w:r>
@@ -8679,7 +8705,7 @@
           </w:pPr>
           <w:r>
             <w:rPr>
-              <w:rStyle w:val="Textodelmarcadordeposicin"/>
+              <w:rStyle w:val="PlaceholderText"/>
             </w:rPr>
             <w:t>Haga clic o pulse aquí para escribir texto.</w:t>
           </w:r>
@@ -8708,7 +8734,7 @@
           </w:pPr>
           <w:r>
             <w:rPr>
-              <w:rStyle w:val="Textodelmarcadordeposicin"/>
+              <w:rStyle w:val="PlaceholderText"/>
             </w:rPr>
             <w:t>Haga clic o pulse aquí para escribir texto.</w:t>
           </w:r>
@@ -8737,7 +8763,7 @@
           </w:pPr>
           <w:r>
             <w:rPr>
-              <w:rStyle w:val="Textodelmarcadordeposicin"/>
+              <w:rStyle w:val="PlaceholderText"/>
             </w:rPr>
             <w:t>Haga clic o pulse aquí para escribir texto.</w:t>
           </w:r>
@@ -8766,7 +8792,7 @@
           </w:pPr>
           <w:r>
             <w:rPr>
-              <w:rStyle w:val="Textodelmarcadordeposicin"/>
+              <w:rStyle w:val="PlaceholderText"/>
             </w:rPr>
             <w:t>Haga clic o pulse aquí para escribir texto.</w:t>
           </w:r>
@@ -8795,7 +8821,7 @@
           </w:pPr>
           <w:r>
             <w:rPr>
-              <w:rStyle w:val="Textodelmarcadordeposicin"/>
+              <w:rStyle w:val="PlaceholderText"/>
             </w:rPr>
             <w:t>Haga clic o pulse aquí para escribir texto.</w:t>
           </w:r>
@@ -8824,7 +8850,7 @@
           </w:pPr>
           <w:r>
             <w:rPr>
-              <w:rStyle w:val="Textodelmarcadordeposicin"/>
+              <w:rStyle w:val="PlaceholderText"/>
             </w:rPr>
             <w:t>Haga clic o pulse aquí para escribir texto.</w:t>
           </w:r>
@@ -8853,7 +8879,7 @@
           </w:pPr>
           <w:r>
             <w:rPr>
-              <w:rStyle w:val="Textodelmarcadordeposicin"/>
+              <w:rStyle w:val="PlaceholderText"/>
             </w:rPr>
             <w:t>Haga clic o pulse aquí para escribir texto.</w:t>
           </w:r>
@@ -8882,7 +8908,7 @@
           </w:pPr>
           <w:r>
             <w:rPr>
-              <w:rStyle w:val="Textodelmarcadordeposicin"/>
+              <w:rStyle w:val="PlaceholderText"/>
             </w:rPr>
             <w:t>Haga clic o pulse aquí para escribir texto.</w:t>
           </w:r>
@@ -8911,7 +8937,7 @@
           </w:pPr>
           <w:r>
             <w:rPr>
-              <w:rStyle w:val="Textodelmarcadordeposicin"/>
+              <w:rStyle w:val="PlaceholderText"/>
             </w:rPr>
             <w:t>Haga clic o pulse aquí para escribir texto.</w:t>
           </w:r>
@@ -8940,7 +8966,7 @@
           </w:pPr>
           <w:r>
             <w:rPr>
-              <w:rStyle w:val="Textodelmarcadordeposicin"/>
+              <w:rStyle w:val="PlaceholderText"/>
             </w:rPr>
             <w:t>Haga clic o pulse aquí para escribir texto.</w:t>
           </w:r>
@@ -8969,7 +8995,7 @@
           </w:pPr>
           <w:r>
             <w:rPr>
-              <w:rStyle w:val="Textodelmarcadordeposicin"/>
+              <w:rStyle w:val="PlaceholderText"/>
             </w:rPr>
             <w:t>Haga clic o pulse aquí para escribir texto.</w:t>
           </w:r>
@@ -8998,7 +9024,7 @@
           </w:pPr>
           <w:r>
             <w:rPr>
-              <w:rStyle w:val="Textodelmarcadordeposicin"/>
+              <w:rStyle w:val="PlaceholderText"/>
             </w:rPr>
             <w:t>Haga clic o pulse aquí para escribir texto.</w:t>
           </w:r>
@@ -9027,7 +9053,7 @@
           </w:pPr>
           <w:r>
             <w:rPr>
-              <w:rStyle w:val="Textodelmarcadordeposicin"/>
+              <w:rStyle w:val="PlaceholderText"/>
             </w:rPr>
             <w:t>Haga clic o pulse aquí para escribir texto.</w:t>
           </w:r>
@@ -9056,7 +9082,7 @@
           </w:pPr>
           <w:r>
             <w:rPr>
-              <w:rStyle w:val="Textodelmarcadordeposicin"/>
+              <w:rStyle w:val="PlaceholderText"/>
             </w:rPr>
             <w:t>Haga clic o pulse aquí para escribir texto.</w:t>
           </w:r>
@@ -9085,7 +9111,7 @@
           </w:pPr>
           <w:r>
             <w:rPr>
-              <w:rStyle w:val="Textodelmarcadordeposicin"/>
+              <w:rStyle w:val="PlaceholderText"/>
             </w:rPr>
             <w:t>Haga clic o pulse aquí para escribir texto.</w:t>
           </w:r>
@@ -9114,7 +9140,7 @@
           </w:pPr>
           <w:r>
             <w:rPr>
-              <w:rStyle w:val="Textodelmarcadordeposicin"/>
+              <w:rStyle w:val="PlaceholderText"/>
             </w:rPr>
             <w:t>Haga clic o pulse aquí para escribir texto.</w:t>
           </w:r>
@@ -9143,7 +9169,7 @@
           </w:pPr>
           <w:r>
             <w:rPr>
-              <w:rStyle w:val="Textodelmarcadordeposicin"/>
+              <w:rStyle w:val="PlaceholderText"/>
             </w:rPr>
             <w:t>Haga clic o pulse aquí para escribir texto.</w:t>
           </w:r>
@@ -9172,7 +9198,7 @@
           </w:pPr>
           <w:r>
             <w:rPr>
-              <w:rStyle w:val="Textodelmarcadordeposicin"/>
+              <w:rStyle w:val="PlaceholderText"/>
             </w:rPr>
             <w:t>Haga clic o pulse aquí para escribir texto.</w:t>
           </w:r>
@@ -9201,7 +9227,7 @@
           </w:pPr>
           <w:r>
             <w:rPr>
-              <w:rStyle w:val="Textodelmarcadordeposicin"/>
+              <w:rStyle w:val="PlaceholderText"/>
             </w:rPr>
             <w:t>Haga clic o pulse aquí para escribir texto.</w:t>
           </w:r>
@@ -9230,7 +9256,7 @@
           </w:pPr>
           <w:r>
             <w:rPr>
-              <w:rStyle w:val="Textodelmarcadordeposicin"/>
+              <w:rStyle w:val="PlaceholderText"/>
             </w:rPr>
             <w:t>Haga clic o pulse aquí para escribir texto.</w:t>
           </w:r>
@@ -9259,7 +9285,7 @@
           </w:pPr>
           <w:r>
             <w:rPr>
-              <w:rStyle w:val="Textodelmarcadordeposicin"/>
+              <w:rStyle w:val="PlaceholderText"/>
             </w:rPr>
             <w:t>Haga clic o pulse aquí para escribir texto.</w:t>
           </w:r>
@@ -9288,7 +9314,7 @@
           </w:pPr>
           <w:r>
             <w:rPr>
-              <w:rStyle w:val="Textodelmarcadordeposicin"/>
+              <w:rStyle w:val="PlaceholderText"/>
             </w:rPr>
             <w:t>Haga clic o pulse aquí para escribir texto.</w:t>
           </w:r>
@@ -9317,7 +9343,7 @@
           </w:pPr>
           <w:r>
             <w:rPr>
-              <w:rStyle w:val="Textodelmarcadordeposicin"/>
+              <w:rStyle w:val="PlaceholderText"/>
             </w:rPr>
             <w:t>Haga clic o pulse aquí para escribir texto.</w:t>
           </w:r>
@@ -9346,7 +9372,7 @@
           </w:pPr>
           <w:r>
             <w:rPr>
-              <w:rStyle w:val="Textodelmarcadordeposicin"/>
+              <w:rStyle w:val="PlaceholderText"/>
             </w:rPr>
             <w:t>Haga clic o pulse aquí para escribir texto.</w:t>
           </w:r>
@@ -9375,7 +9401,7 @@
           </w:pPr>
           <w:r>
             <w:rPr>
-              <w:rStyle w:val="Textodelmarcadordeposicin"/>
+              <w:rStyle w:val="PlaceholderText"/>
             </w:rPr>
             <w:t>Haga clic o pulse aquí para escribir texto.</w:t>
           </w:r>
@@ -9404,7 +9430,7 @@
           </w:pPr>
           <w:r>
             <w:rPr>
-              <w:rStyle w:val="Textodelmarcadordeposicin"/>
+              <w:rStyle w:val="PlaceholderText"/>
             </w:rPr>
             <w:t>Haga clic o pulse aquí para escribir texto.</w:t>
           </w:r>
@@ -9433,7 +9459,7 @@
           </w:pPr>
           <w:r>
             <w:rPr>
-              <w:rStyle w:val="Textodelmarcadordeposicin"/>
+              <w:rStyle w:val="PlaceholderText"/>
             </w:rPr>
             <w:t>Haga clic o pulse aquí para escribir texto.</w:t>
           </w:r>
@@ -9462,7 +9488,7 @@
           </w:pPr>
           <w:r>
             <w:rPr>
-              <w:rStyle w:val="Textodelmarcadordeposicin"/>
+              <w:rStyle w:val="PlaceholderText"/>
             </w:rPr>
             <w:t>Haga clic o pulse aquí para escribir texto.</w:t>
           </w:r>
@@ -9491,7 +9517,7 @@
           </w:pPr>
           <w:r>
             <w:rPr>
-              <w:rStyle w:val="Textodelmarcadordeposicin"/>
+              <w:rStyle w:val="PlaceholderText"/>
             </w:rPr>
             <w:t>Haga clic o pulse aquí para escribir texto.</w:t>
           </w:r>
@@ -9520,7 +9546,7 @@
           </w:pPr>
           <w:r>
             <w:rPr>
-              <w:rStyle w:val="Textodelmarcadordeposicin"/>
+              <w:rStyle w:val="PlaceholderText"/>
             </w:rPr>
             <w:t>Haga clic o pulse aquí para escribir texto.</w:t>
           </w:r>
@@ -9549,7 +9575,7 @@
           </w:pPr>
           <w:r>
             <w:rPr>
-              <w:rStyle w:val="Textodelmarcadordeposicin"/>
+              <w:rStyle w:val="PlaceholderText"/>
             </w:rPr>
             <w:t>Haga clic o pulse aquí para escribir texto.</w:t>
           </w:r>
@@ -9578,7 +9604,7 @@
           </w:pPr>
           <w:r>
             <w:rPr>
-              <w:rStyle w:val="Textodelmarcadordeposicin"/>
+              <w:rStyle w:val="PlaceholderText"/>
             </w:rPr>
             <w:t>Haga clic o pulse aquí para escribir texto.</w:t>
           </w:r>
@@ -9607,7 +9633,7 @@
           </w:pPr>
           <w:r>
             <w:rPr>
-              <w:rStyle w:val="Textodelmarcadordeposicin"/>
+              <w:rStyle w:val="PlaceholderText"/>
             </w:rPr>
             <w:t>Haga clic o pulse aquí para escribir texto.</w:t>
           </w:r>
@@ -9636,7 +9662,7 @@
           </w:pPr>
           <w:r>
             <w:rPr>
-              <w:rStyle w:val="Textodelmarcadordeposicin"/>
+              <w:rStyle w:val="PlaceholderText"/>
             </w:rPr>
             <w:t>Haga clic o pulse aquí para escribir texto.</w:t>
           </w:r>
@@ -9665,7 +9691,7 @@
           </w:pPr>
           <w:r>
             <w:rPr>
-              <w:rStyle w:val="Textodelmarcadordeposicin"/>
+              <w:rStyle w:val="PlaceholderText"/>
             </w:rPr>
             <w:t>Haga clic o pulse aquí para escribir texto.</w:t>
           </w:r>
@@ -9694,7 +9720,7 @@
           </w:pPr>
           <w:r>
             <w:rPr>
-              <w:rStyle w:val="Textodelmarcadordeposicin"/>
+              <w:rStyle w:val="PlaceholderText"/>
             </w:rPr>
             <w:t>Haga clic o pulse aquí para escribir texto.</w:t>
           </w:r>
@@ -9723,7 +9749,7 @@
           </w:pPr>
           <w:r>
             <w:rPr>
-              <w:rStyle w:val="Textodelmarcadordeposicin"/>
+              <w:rStyle w:val="PlaceholderText"/>
             </w:rPr>
             <w:t>Haga clic o pulse aquí para escribir texto.</w:t>
           </w:r>
@@ -9752,7 +9778,7 @@
           </w:pPr>
           <w:r>
             <w:rPr>
-              <w:rStyle w:val="Textodelmarcadordeposicin"/>
+              <w:rStyle w:val="PlaceholderText"/>
             </w:rPr>
             <w:t>Haga clic o pulse aquí para escribir texto.</w:t>
           </w:r>
@@ -9781,7 +9807,7 @@
           </w:pPr>
           <w:r>
             <w:rPr>
-              <w:rStyle w:val="Textodelmarcadordeposicin"/>
+              <w:rStyle w:val="PlaceholderText"/>
             </w:rPr>
             <w:t>Haga clic o pulse aquí para escribir texto.</w:t>
           </w:r>
@@ -9810,7 +9836,7 @@
           </w:pPr>
           <w:r>
             <w:rPr>
-              <w:rStyle w:val="Textodelmarcadordeposicin"/>
+              <w:rStyle w:val="PlaceholderText"/>
             </w:rPr>
             <w:t>Haga clic o pulse aquí para escribir texto.</w:t>
           </w:r>
@@ -9839,7 +9865,7 @@
           </w:pPr>
           <w:r>
             <w:rPr>
-              <w:rStyle w:val="Textodelmarcadordeposicin"/>
+              <w:rStyle w:val="PlaceholderText"/>
             </w:rPr>
             <w:t>Haga clic o pulse aquí para escribir texto.</w:t>
           </w:r>
@@ -9868,7 +9894,7 @@
           </w:pPr>
           <w:r>
             <w:rPr>
-              <w:rStyle w:val="Textodelmarcadordeposicin"/>
+              <w:rStyle w:val="PlaceholderText"/>
             </w:rPr>
             <w:t>Haga clic o pulse aquí para escribir texto.</w:t>
           </w:r>
@@ -9897,7 +9923,7 @@
           </w:pPr>
           <w:r>
             <w:rPr>
-              <w:rStyle w:val="Textodelmarcadordeposicin"/>
+              <w:rStyle w:val="PlaceholderText"/>
             </w:rPr>
             <w:t>Haga clic o pulse aquí para escribir texto.</w:t>
           </w:r>
@@ -9926,7 +9952,7 @@
           </w:pPr>
           <w:r>
             <w:rPr>
-              <w:rStyle w:val="Textodelmarcadordeposicin"/>
+              <w:rStyle w:val="PlaceholderText"/>
             </w:rPr>
             <w:t>Haga clic o pulse aquí para escribir texto.</w:t>
           </w:r>
@@ -9955,7 +9981,7 @@
           </w:pPr>
           <w:r>
             <w:rPr>
-              <w:rStyle w:val="Textodelmarcadordeposicin"/>
+              <w:rStyle w:val="PlaceholderText"/>
             </w:rPr>
             <w:t>Haga clic o pulse aquí para escribir texto.</w:t>
           </w:r>
@@ -9984,7 +10010,7 @@
           </w:pPr>
           <w:r>
             <w:rPr>
-              <w:rStyle w:val="Textodelmarcadordeposicin"/>
+              <w:rStyle w:val="PlaceholderText"/>
             </w:rPr>
             <w:t>Haga clic o pulse aquí para escribir texto.</w:t>
           </w:r>
@@ -10037,7 +10063,7 @@
     <w:charset w:val="00"/>
     <w:family w:val="swiss"/>
     <w:pitch w:val="variable"/>
-    <w:sig w:usb0="E4002EFF" w:usb1="C000247B" w:usb2="00000009" w:usb3="00000000" w:csb0="000001FF" w:csb1="00000000"/>
+    <w:sig w:usb0="E4002EFF" w:usb1="C200247B" w:usb2="00000009" w:usb3="00000000" w:csb0="000001FF" w:csb1="00000000"/>
   </w:font>
   <w:font w:name="Cambria Math">
     <w:panose1 w:val="02040503050406030204"/>
@@ -10053,6 +10079,18 @@
     <w:family w:val="modern"/>
     <w:pitch w:val="fixed"/>
     <w:sig w:usb0="E00002FF" w:usb1="6AC7FDFB" w:usb2="08000012" w:usb3="00000000" w:csb0="0002009F" w:csb1="00000000"/>
+  </w:font>
+  <w:font w:name="Aptos">
+    <w:charset w:val="00"/>
+    <w:family w:val="swiss"/>
+    <w:pitch w:val="variable"/>
+    <w:sig w:usb0="20000287" w:usb1="00000003" w:usb2="00000000" w:usb3="00000000" w:csb0="0000019F" w:csb1="00000000"/>
+  </w:font>
+  <w:font w:name="Aptos Display">
+    <w:charset w:val="00"/>
+    <w:family w:val="swiss"/>
+    <w:pitch w:val="variable"/>
+    <w:sig w:usb0="20000287" w:usb1="00000003" w:usb2="00000000" w:usb3="00000000" w:csb0="0000019F" w:csb1="00000000"/>
   </w:font>
 </w:fonts>
 </file>
@@ -10082,6 +10120,7 @@
     <w:rsid w:val="007F7DA8"/>
     <w:rsid w:val="008D6B5F"/>
     <w:rsid w:val="00B46E15"/>
+    <w:rsid w:val="00D15DBE"/>
     <w:rsid w:val="00E057E1"/>
     <w:rsid w:val="00F6084C"/>
   </w:rsids>
@@ -10507,13 +10546,13 @@
     <w:name w:val="Normal"/>
     <w:qFormat/>
   </w:style>
-  <w:style w:type="character" w:default="1" w:styleId="Fuentedeprrafopredeter">
+  <w:style w:type="character" w:default="1" w:styleId="DefaultParagraphFont">
     <w:name w:val="Default Paragraph Font"/>
     <w:uiPriority w:val="1"/>
     <w:semiHidden/>
     <w:unhideWhenUsed/>
   </w:style>
-  <w:style w:type="table" w:default="1" w:styleId="Tablanormal">
+  <w:style w:type="table" w:default="1" w:styleId="TableNormal">
     <w:name w:val="Normal Table"/>
     <w:uiPriority w:val="99"/>
     <w:semiHidden/>
@@ -10528,15 +10567,15 @@
       </w:tblCellMar>
     </w:tblPr>
   </w:style>
-  <w:style w:type="numbering" w:default="1" w:styleId="Sinlista">
+  <w:style w:type="numbering" w:default="1" w:styleId="NoList">
     <w:name w:val="No List"/>
     <w:uiPriority w:val="99"/>
     <w:semiHidden/>
     <w:unhideWhenUsed/>
   </w:style>
-  <w:style w:type="character" w:styleId="Textodelmarcadordeposicin">
+  <w:style w:type="character" w:styleId="PlaceholderText">
     <w:name w:val="Placeholder Text"/>
-    <w:basedOn w:val="Fuentedeprrafopredeter"/>
+    <w:basedOn w:val="DefaultParagraphFont"/>
     <w:uiPriority w:val="99"/>
     <w:semiHidden/>
     <w:rsid w:val="006B2BEC"/>

</xml_diff>